<commit_message>
Underlined some stuff in the .pdf
</commit_message>
<xml_diff>
--- a/M.PHS-PRIM - Assignment 2/MONTI-Francesco-Homework-2-PHS-PRIM.docx
+++ b/M.PHS-PRIM - Assignment 2/MONTI-Francesco-Homework-2-PHS-PRIM.docx
@@ -434,28 +434,7 @@
           <w:rFonts w:ascii="Times New Roman" w:hAnsi="Times New Roman" w:cs="Times New Roman"/>
           <w:lang w:val="en-US"/>
         </w:rPr>
-        <w:t>By c</w:t>
-      </w:r>
-      <w:r>
-        <w:rPr>
-          <w:rFonts w:ascii="Times New Roman" w:hAnsi="Times New Roman" w:cs="Times New Roman"/>
-          <w:lang w:val="en-US"/>
-        </w:rPr>
-        <w:t>ollect</w:t>
-      </w:r>
-      <w:r>
-        <w:rPr>
-          <w:rFonts w:ascii="Times New Roman" w:hAnsi="Times New Roman" w:cs="Times New Roman"/>
-          <w:lang w:val="en-US"/>
-        </w:rPr>
-        <w:t>ing</w:t>
-      </w:r>
-      <w:r>
-        <w:rPr>
-          <w:rFonts w:ascii="Times New Roman" w:hAnsi="Times New Roman" w:cs="Times New Roman"/>
-          <w:lang w:val="en-US"/>
-        </w:rPr>
-        <w:t xml:space="preserve"> more data. The width of the CI is approximately </w:t>
+        <w:t xml:space="preserve">By collecting more data. The width of the CI is approximately </w:t>
       </w:r>
       <w:proofErr w:type="spellStart"/>
       <w:r>
@@ -471,21 +450,7 @@
           <w:rFonts w:ascii="Times New Roman" w:hAnsi="Times New Roman" w:cs="Times New Roman"/>
           <w:lang w:val="en-US"/>
         </w:rPr>
-        <w:t xml:space="preserve"> to the reciprocal of the square root of the sample size. So if you increase</w:t>
-      </w:r>
-      <w:r>
-        <w:rPr>
-          <w:rFonts w:ascii="Times New Roman" w:hAnsi="Times New Roman" w:cs="Times New Roman"/>
-          <w:lang w:val="en-US"/>
-        </w:rPr>
-        <w:t xml:space="preserve"> </w:t>
-      </w:r>
-      <w:r>
-        <w:rPr>
-          <w:rFonts w:ascii="Times New Roman" w:hAnsi="Times New Roman" w:cs="Times New Roman"/>
-          <w:lang w:val="en-US"/>
-        </w:rPr>
-        <w:t>the sample size by a factor of four, you can expect the CI to be half as wide.</w:t>
+        <w:t xml:space="preserve"> to the reciprocal of the square root of the sample size. So if you increase the sample size by a factor of four, you can expect the CI to be half as wide.</w:t>
       </w:r>
     </w:p>
     <w:p>
@@ -741,26 +706,32 @@
           <w:szCs w:val="18"/>
           <w:lang w:val="en-US"/>
         </w:rPr>
-        <w:t>When there really is a difference (or association or correlation) between the populations, random sampling (and small sample size) can lead to a difference (or association or correlation) small enough to be not statistically significant. This is a</w:t>
-      </w:r>
-      <w:r>
-        <w:rPr>
-          <w:rFonts w:ascii="Times New Roman" w:hAnsi="Times New Roman" w:cs="Times New Roman"/>
-          <w:bCs/>
+        <w:t>When there really is a difference (or association or correlation) between the populations, random sampling (and small sample size) can lead to a difference (or association or correlation) small enough to be not statistically significant. This is a Type II error. It occurs when you decide not to reject the null hypothesis when in fact the null hypothesis is false. It is a false negative.</w:t>
+      </w:r>
+    </w:p>
+    <w:p>
+      <w:pPr>
+        <w:spacing w:after="0" w:line="240" w:lineRule="auto"/>
+        <w:jc w:val="both"/>
+        <w:rPr>
+          <w:rFonts w:ascii="Times New Roman" w:hAnsi="Times New Roman" w:cs="Times New Roman"/>
+          <w:b/>
           <w:szCs w:val="18"/>
           <w:lang w:val="en-US"/>
         </w:rPr>
-        <w:t xml:space="preserve"> </w:t>
-      </w:r>
-      <w:r>
+      </w:pPr>
+    </w:p>
+    <w:p>
+      <w:pPr>
+        <w:spacing w:after="0" w:line="240" w:lineRule="auto"/>
+        <w:jc w:val="both"/>
         <w:rPr>
           <w:rFonts w:ascii="Times New Roman" w:hAnsi="Times New Roman" w:cs="Times New Roman"/>
           <w:bCs/>
           <w:szCs w:val="18"/>
           <w:lang w:val="en-US"/>
         </w:rPr>
-        <w:t>Type II error. It occurs when you decide not to reject the null hypothesis when in</w:t>
-      </w:r>
+      </w:pPr>
       <w:r>
         <w:rPr>
           <w:rFonts w:ascii="Times New Roman" w:hAnsi="Times New Roman" w:cs="Times New Roman"/>
@@ -768,148 +739,7 @@
           <w:szCs w:val="18"/>
           <w:lang w:val="en-US"/>
         </w:rPr>
-        <w:t xml:space="preserve"> </w:t>
-      </w:r>
-      <w:r>
-        <w:rPr>
-          <w:rFonts w:ascii="Times New Roman" w:hAnsi="Times New Roman" w:cs="Times New Roman"/>
-          <w:bCs/>
-          <w:szCs w:val="18"/>
-          <w:lang w:val="en-US"/>
-        </w:rPr>
-        <w:t>fact the null hypothesis is false. It is a false negative.</w:t>
-      </w:r>
-    </w:p>
-    <w:p>
-      <w:pPr>
-        <w:spacing w:after="0" w:line="240" w:lineRule="auto"/>
-        <w:jc w:val="both"/>
-        <w:rPr>
-          <w:rFonts w:ascii="Times New Roman" w:hAnsi="Times New Roman" w:cs="Times New Roman"/>
-          <w:b/>
-          <w:szCs w:val="18"/>
-          <w:lang w:val="en-US"/>
-        </w:rPr>
-      </w:pPr>
-    </w:p>
-    <w:p>
-      <w:pPr>
-        <w:spacing w:after="0" w:line="240" w:lineRule="auto"/>
-        <w:jc w:val="both"/>
-        <w:rPr>
-          <w:rFonts w:ascii="Times New Roman" w:hAnsi="Times New Roman" w:cs="Times New Roman"/>
-          <w:bCs/>
-          <w:szCs w:val="18"/>
-          <w:lang w:val="en-US"/>
-        </w:rPr>
-      </w:pPr>
-      <w:r>
-        <w:rPr>
-          <w:rFonts w:ascii="Times New Roman" w:hAnsi="Times New Roman" w:cs="Times New Roman"/>
-          <w:bCs/>
-          <w:szCs w:val="18"/>
-          <w:lang w:val="en-US"/>
-        </w:rPr>
-        <w:t>If you set α to a very low value, you will make few Type I errors. That means</w:t>
-      </w:r>
-      <w:r>
-        <w:rPr>
-          <w:rFonts w:ascii="Times New Roman" w:hAnsi="Times New Roman" w:cs="Times New Roman"/>
-          <w:bCs/>
-          <w:szCs w:val="18"/>
-          <w:lang w:val="en-US"/>
-        </w:rPr>
-        <w:t xml:space="preserve"> </w:t>
-      </w:r>
-      <w:r>
-        <w:rPr>
-          <w:rFonts w:ascii="Times New Roman" w:hAnsi="Times New Roman" w:cs="Times New Roman"/>
-          <w:bCs/>
-          <w:szCs w:val="18"/>
-          <w:lang w:val="en-US"/>
-        </w:rPr>
-        <w:t>that if the null hypothesis is true, there will be only a small chance that you will</w:t>
-      </w:r>
-      <w:r>
-        <w:rPr>
-          <w:rFonts w:ascii="Times New Roman" w:hAnsi="Times New Roman" w:cs="Times New Roman"/>
-          <w:bCs/>
-          <w:szCs w:val="18"/>
-          <w:lang w:val="en-US"/>
-        </w:rPr>
-        <w:t xml:space="preserve"> </w:t>
-      </w:r>
-      <w:r>
-        <w:rPr>
-          <w:rFonts w:ascii="Times New Roman" w:hAnsi="Times New Roman" w:cs="Times New Roman"/>
-          <w:bCs/>
-          <w:szCs w:val="18"/>
-          <w:lang w:val="en-US"/>
-        </w:rPr>
-        <w:t>mistakenly call a result statistically significant. However, there is also a larger</w:t>
-      </w:r>
-      <w:r>
-        <w:rPr>
-          <w:rFonts w:ascii="Times New Roman" w:hAnsi="Times New Roman" w:cs="Times New Roman"/>
-          <w:bCs/>
-          <w:szCs w:val="18"/>
-          <w:lang w:val="en-US"/>
-        </w:rPr>
-        <w:t xml:space="preserve"> </w:t>
-      </w:r>
-      <w:r>
-        <w:rPr>
-          <w:rFonts w:ascii="Times New Roman" w:hAnsi="Times New Roman" w:cs="Times New Roman"/>
-          <w:bCs/>
-          <w:szCs w:val="18"/>
-          <w:lang w:val="en-US"/>
-        </w:rPr>
-        <w:t>chance that you will not find a significant difference, even if the null hypothesis is</w:t>
-      </w:r>
-      <w:r>
-        <w:rPr>
-          <w:rFonts w:ascii="Times New Roman" w:hAnsi="Times New Roman" w:cs="Times New Roman"/>
-          <w:bCs/>
-          <w:szCs w:val="18"/>
-          <w:lang w:val="en-US"/>
-        </w:rPr>
-        <w:t xml:space="preserve"> </w:t>
-      </w:r>
-      <w:r>
-        <w:rPr>
-          <w:rFonts w:ascii="Times New Roman" w:hAnsi="Times New Roman" w:cs="Times New Roman"/>
-          <w:bCs/>
-          <w:szCs w:val="18"/>
-          <w:lang w:val="en-US"/>
-        </w:rPr>
-        <w:t>false. In other words, reducing the value of α will decrease your chance of making</w:t>
-      </w:r>
-      <w:r>
-        <w:rPr>
-          <w:rFonts w:ascii="Times New Roman" w:hAnsi="Times New Roman" w:cs="Times New Roman"/>
-          <w:bCs/>
-          <w:szCs w:val="18"/>
-          <w:lang w:val="en-US"/>
-        </w:rPr>
-        <w:t xml:space="preserve"> </w:t>
-      </w:r>
-      <w:r>
-        <w:rPr>
-          <w:rFonts w:ascii="Times New Roman" w:hAnsi="Times New Roman" w:cs="Times New Roman"/>
-          <w:bCs/>
-          <w:szCs w:val="18"/>
-          <w:lang w:val="en-US"/>
-        </w:rPr>
-        <w:t>a Type I error but increase the chance of a Type II error.</w:t>
-      </w:r>
-      <w:r>
-        <w:rPr>
-          <w:rFonts w:ascii="Times New Roman" w:hAnsi="Times New Roman" w:cs="Times New Roman"/>
-          <w:bCs/>
-          <w:szCs w:val="18"/>
-          <w:lang w:val="en-US"/>
-        </w:rPr>
-        <w:t xml:space="preserve"> </w:t>
+        <w:t xml:space="preserve">If you set α to a very low value, you will make few Type I errors. That means that if the null hypothesis is true, there will be only a small chance that you will mistakenly call a result statistically significant. However, there is also a larger chance that you will not find a significant difference, even if the null hypothesis is false. In other words, reducing the value of α will decrease your chance of making a Type I error but increase the chance of a Type II error. </w:t>
       </w:r>
     </w:p>
     <w:p>
@@ -951,8 +781,9 @@
           <w:szCs w:val="18"/>
           <w:lang w:val="en-US"/>
         </w:rPr>
-        <w:t>-</w:t>
-      </w:r>
+        <w:t xml:space="preserve">- </w:t>
+      </w:r>
+      <w:proofErr w:type="spellStart"/>
       <w:r>
         <w:rPr>
           <w:rFonts w:ascii="Times New Roman" w:hAnsi="Times New Roman" w:cs="Times New Roman"/>
@@ -960,9 +791,9 @@
           <w:szCs w:val="18"/>
           <w:lang w:val="en-US"/>
         </w:rPr>
-        <w:t xml:space="preserve"> </w:t>
-      </w:r>
-      <w:proofErr w:type="spellStart"/>
+        <w:t>pothesis</w:t>
+      </w:r>
+      <w:proofErr w:type="spellEnd"/>
       <w:r>
         <w:rPr>
           <w:rFonts w:ascii="Times New Roman" w:hAnsi="Times New Roman" w:cs="Times New Roman"/>
@@ -970,98 +801,7 @@
           <w:szCs w:val="18"/>
           <w:lang w:val="en-US"/>
         </w:rPr>
-        <w:t>pothesis</w:t>
-      </w:r>
-      <w:proofErr w:type="spellEnd"/>
-      <w:r>
-        <w:rPr>
-          <w:rFonts w:ascii="Times New Roman" w:hAnsi="Times New Roman" w:cs="Times New Roman"/>
-          <w:bCs/>
-          <w:szCs w:val="18"/>
-          <w:lang w:val="en-US"/>
-        </w:rPr>
-        <w:t xml:space="preserve"> is true, there is a large chance that you will mistakenly conclude that the effect</w:t>
-      </w:r>
-      <w:r>
-        <w:rPr>
-          <w:rFonts w:ascii="Times New Roman" w:hAnsi="Times New Roman" w:cs="Times New Roman"/>
-          <w:bCs/>
-          <w:szCs w:val="18"/>
-          <w:lang w:val="en-US"/>
-        </w:rPr>
-        <w:t xml:space="preserve"> </w:t>
-      </w:r>
-      <w:r>
-        <w:rPr>
-          <w:rFonts w:ascii="Times New Roman" w:hAnsi="Times New Roman" w:cs="Times New Roman"/>
-          <w:bCs/>
-          <w:szCs w:val="18"/>
-          <w:lang w:val="en-US"/>
-        </w:rPr>
-        <w:t>is statistically significant. But there is a small chance of missing a real difference. In</w:t>
-      </w:r>
-      <w:r>
-        <w:rPr>
-          <w:rFonts w:ascii="Times New Roman" w:hAnsi="Times New Roman" w:cs="Times New Roman"/>
-          <w:bCs/>
-          <w:szCs w:val="18"/>
-          <w:lang w:val="en-US"/>
-        </w:rPr>
-        <w:t xml:space="preserve"> </w:t>
-      </w:r>
-      <w:r>
-        <w:rPr>
-          <w:rFonts w:ascii="Times New Roman" w:hAnsi="Times New Roman" w:cs="Times New Roman"/>
-          <w:bCs/>
-          <w:szCs w:val="18"/>
-          <w:lang w:val="en-US"/>
-        </w:rPr>
-        <w:t>other words, increasing the value of α will increase your chance of making a Type I</w:t>
-      </w:r>
-      <w:r>
-        <w:rPr>
-          <w:rFonts w:ascii="Times New Roman" w:hAnsi="Times New Roman" w:cs="Times New Roman"/>
-          <w:bCs/>
-          <w:szCs w:val="18"/>
-          <w:lang w:val="en-US"/>
-        </w:rPr>
-        <w:t xml:space="preserve"> </w:t>
-      </w:r>
-      <w:r>
-        <w:rPr>
-          <w:rFonts w:ascii="Times New Roman" w:hAnsi="Times New Roman" w:cs="Times New Roman"/>
-          <w:bCs/>
-          <w:szCs w:val="18"/>
-          <w:lang w:val="en-US"/>
-        </w:rPr>
-        <w:t>error but decrease the chance of a Type II error. The only way to reduce the chances</w:t>
-      </w:r>
-      <w:r>
-        <w:rPr>
-          <w:rFonts w:ascii="Times New Roman" w:hAnsi="Times New Roman" w:cs="Times New Roman"/>
-          <w:bCs/>
-          <w:szCs w:val="18"/>
-          <w:lang w:val="en-US"/>
-        </w:rPr>
-        <w:t xml:space="preserve"> </w:t>
-      </w:r>
-      <w:r>
-        <w:rPr>
-          <w:rFonts w:ascii="Times New Roman" w:hAnsi="Times New Roman" w:cs="Times New Roman"/>
-          <w:bCs/>
-          <w:szCs w:val="18"/>
-          <w:lang w:val="en-US"/>
-        </w:rPr>
-        <w:t>of both a Type I error and a Type II error is to collect bigger samples</w:t>
-      </w:r>
-      <w:r>
-        <w:rPr>
-          <w:rFonts w:ascii="Times New Roman" w:hAnsi="Times New Roman" w:cs="Times New Roman"/>
-          <w:bCs/>
-          <w:szCs w:val="18"/>
-          <w:lang w:val="en-US"/>
-        </w:rPr>
-        <w:t>.</w:t>
+        <w:t xml:space="preserve"> is true, there is a large chance that you will mistakenly conclude that the effect is statistically significant. But there is a small chance of missing a real difference. In other words, increasing the value of α will increase your chance of making a Type I error but decrease the chance of a Type II error. The only way to reduce the chances of both a Type I error and a Type II error is to collect bigger samples.</w:t>
       </w:r>
     </w:p>
     <w:p>
@@ -2758,17 +2498,7 @@
                 <w:szCs w:val="14"/>
                 <w:lang w:val="en-US" w:eastAsia="fr-FR"/>
               </w:rPr>
-              <w:t>A</w:t>
-            </w:r>
-            <w:r>
-              <w:rPr>
-                <w:rFonts w:ascii="Times New Roman" w:eastAsia="Times New Roman" w:hAnsi="Times New Roman" w:cs="Times New Roman"/>
-                <w:bCs/>
-                <w:sz w:val="20"/>
-                <w:szCs w:val="14"/>
-                <w:lang w:val="en-US" w:eastAsia="fr-FR"/>
-              </w:rPr>
-              <w:t>llow calculation of incidence, RR, risk difference, attributable proportion</w:t>
+              <w:t>Allow calculation of incidence, RR, risk difference, attributable proportion</w:t>
             </w:r>
           </w:p>
           <w:p>
@@ -2901,15 +2631,6 @@
                 <w:lang w:val="en-US" w:eastAsia="fr-FR"/>
               </w:rPr>
               <w:br/>
-            </w:r>
-            <w:r>
-              <w:rPr>
-                <w:rFonts w:ascii="Times New Roman" w:eastAsia="Times New Roman" w:hAnsi="Times New Roman" w:cs="Times New Roman"/>
-                <w:bCs/>
-                <w:sz w:val="20"/>
-                <w:szCs w:val="14"/>
-                <w:lang w:val="en-US" w:eastAsia="fr-FR"/>
-              </w:rPr>
               <w:t>Nevertheless, selection bias can occur in retrospective cohort studies (since the outcomes have already occurred at the time of selection), and it can occur in prospective cohort studies as a result of differential loss to follow up.</w:t>
             </w:r>
           </w:p>
@@ -3690,6 +3411,7 @@
             </w:r>
             <w:r>
               <w:rPr>
+                <w:rFonts w:ascii="Times New Roman" w:hAnsi="Times New Roman" w:cs="Times New Roman"/>
                 <w:lang w:val="en-US" w:eastAsia="fr-FR"/>
               </w:rPr>
               <w:t>can heavily influence data quality</w:t>
@@ -5802,8 +5524,1142 @@
     <w:p>
       <w:pPr>
         <w:spacing w:after="0" w:line="240" w:lineRule="auto"/>
-        <w:rPr>
-          <w:rFonts w:ascii="Times New Roman" w:hAnsi="Times New Roman" w:cs="Times New Roman"/>
+        <w:ind w:left="720"/>
+        <w:jc w:val="both"/>
+        <w:rPr>
+          <w:rFonts w:ascii="Times New Roman" w:hAnsi="Times New Roman" w:cs="Times New Roman"/>
+          <w:lang w:val="en-US"/>
+        </w:rPr>
+      </w:pPr>
+      <w:r>
+        <w:rPr>
+          <w:rFonts w:ascii="Times New Roman" w:hAnsi="Times New Roman" w:cs="Times New Roman"/>
+          <w:lang w:val="en-US"/>
+        </w:rPr>
+        <w:t>In case-control studies, selection bias can occur in the selection of cases if they are not representative of all cases within the population, or in the selection of controls if they are not representative of the population that produced the cases</w:t>
+      </w:r>
+    </w:p>
+    <w:p>
+      <w:pPr>
+        <w:spacing w:after="0" w:line="240" w:lineRule="auto"/>
+        <w:ind w:left="720"/>
+        <w:jc w:val="both"/>
+        <w:rPr>
+          <w:rFonts w:ascii="Times New Roman" w:hAnsi="Times New Roman" w:cs="Times New Roman"/>
+          <w:lang w:val="en-US"/>
+        </w:rPr>
+      </w:pPr>
+      <w:r>
+        <w:rPr>
+          <w:rFonts w:ascii="Times New Roman" w:hAnsi="Times New Roman" w:cs="Times New Roman"/>
+          <w:lang w:val="en-US"/>
+        </w:rPr>
+        <w:t xml:space="preserve">Example: in a hospital-based case-control study looking at the relationship between alcohol consumption and development of liver cirrhosis, in the first instance we select our controls from patients </w:t>
+      </w:r>
+      <w:proofErr w:type="spellStart"/>
+      <w:r>
+        <w:rPr>
+          <w:rFonts w:ascii="Times New Roman" w:hAnsi="Times New Roman" w:cs="Times New Roman"/>
+          <w:lang w:val="en-US"/>
+        </w:rPr>
+        <w:t>hospitalised</w:t>
+      </w:r>
+      <w:proofErr w:type="spellEnd"/>
+      <w:r>
+        <w:rPr>
+          <w:rFonts w:ascii="Times New Roman" w:hAnsi="Times New Roman" w:cs="Times New Roman"/>
+          <w:lang w:val="en-US"/>
+        </w:rPr>
+        <w:t xml:space="preserve"> due to trauma (Controls A). We classify our exposure (alcohol consumption) into 'heavy alcohol use' and 'light / no alcohol use'.</w:t>
+      </w:r>
+    </w:p>
+    <w:p>
+      <w:pPr>
+        <w:spacing w:after="0" w:line="240" w:lineRule="auto"/>
+        <w:ind w:left="720"/>
+        <w:jc w:val="both"/>
+        <w:rPr>
+          <w:rFonts w:ascii="Times New Roman" w:hAnsi="Times New Roman" w:cs="Times New Roman"/>
+          <w:lang w:val="en-US"/>
+        </w:rPr>
+      </w:pPr>
+    </w:p>
+    <w:tbl>
+      <w:tblPr>
+        <w:tblStyle w:val="Grigliatabella"/>
+        <w:tblW w:w="0" w:type="auto"/>
+        <w:tblInd w:w="720" w:type="dxa"/>
+        <w:tblLook w:val="04A0" w:firstRow="1" w:lastRow="0" w:firstColumn="1" w:lastColumn="0" w:noHBand="0" w:noVBand="1"/>
+      </w:tblPr>
+      <w:tblGrid>
+        <w:gridCol w:w="2127"/>
+        <w:gridCol w:w="2126"/>
+        <w:gridCol w:w="2116"/>
+        <w:gridCol w:w="2116"/>
+      </w:tblGrid>
+      <w:tr>
+        <w:tc>
+          <w:tcPr>
+            <w:tcW w:w="2301" w:type="dxa"/>
+            <w:vAlign w:val="center"/>
+          </w:tcPr>
+          <w:p>
+            <w:pPr>
+              <w:jc w:val="center"/>
+              <w:rPr>
+                <w:rFonts w:ascii="Times New Roman" w:hAnsi="Times New Roman" w:cs="Times New Roman"/>
+                <w:b/>
+                <w:bCs/>
+                <w:lang w:val="en-US"/>
+              </w:rPr>
+            </w:pPr>
+            <w:r>
+              <w:rPr>
+                <w:rFonts w:ascii="Times New Roman" w:hAnsi="Times New Roman" w:cs="Times New Roman"/>
+                <w:b/>
+                <w:bCs/>
+                <w:lang w:val="en-US"/>
+              </w:rPr>
+              <w:t>Exposure</w:t>
+            </w:r>
+          </w:p>
+        </w:tc>
+        <w:tc>
+          <w:tcPr>
+            <w:tcW w:w="2301" w:type="dxa"/>
+            <w:vAlign w:val="center"/>
+          </w:tcPr>
+          <w:p>
+            <w:pPr>
+              <w:jc w:val="center"/>
+              <w:rPr>
+                <w:rFonts w:ascii="Times New Roman" w:hAnsi="Times New Roman" w:cs="Times New Roman"/>
+                <w:b/>
+                <w:bCs/>
+                <w:lang w:val="en-US"/>
+              </w:rPr>
+            </w:pPr>
+            <w:r>
+              <w:rPr>
+                <w:rFonts w:ascii="Times New Roman" w:hAnsi="Times New Roman" w:cs="Times New Roman"/>
+                <w:b/>
+                <w:bCs/>
+                <w:lang w:val="en-US"/>
+              </w:rPr>
+              <w:t>Cases (liver cirrhosis)</w:t>
+            </w:r>
+          </w:p>
+        </w:tc>
+        <w:tc>
+          <w:tcPr>
+            <w:tcW w:w="2301" w:type="dxa"/>
+            <w:vAlign w:val="center"/>
+          </w:tcPr>
+          <w:p>
+            <w:pPr>
+              <w:jc w:val="center"/>
+              <w:rPr>
+                <w:rFonts w:ascii="Times New Roman" w:hAnsi="Times New Roman" w:cs="Times New Roman"/>
+                <w:b/>
+                <w:bCs/>
+                <w:lang w:val="en-US"/>
+              </w:rPr>
+            </w:pPr>
+            <w:r>
+              <w:rPr>
+                <w:rFonts w:ascii="Times New Roman" w:hAnsi="Times New Roman" w:cs="Times New Roman"/>
+                <w:b/>
+                <w:bCs/>
+                <w:lang w:val="en-US"/>
+              </w:rPr>
+              <w:t>Controls A (trauma ward)</w:t>
+            </w:r>
+          </w:p>
+        </w:tc>
+        <w:tc>
+          <w:tcPr>
+            <w:tcW w:w="2302" w:type="dxa"/>
+            <w:vAlign w:val="center"/>
+          </w:tcPr>
+          <w:p>
+            <w:pPr>
+              <w:jc w:val="center"/>
+              <w:rPr>
+                <w:rFonts w:ascii="Times New Roman" w:hAnsi="Times New Roman" w:cs="Times New Roman"/>
+                <w:b/>
+                <w:bCs/>
+                <w:lang w:val="en-US"/>
+              </w:rPr>
+            </w:pPr>
+            <w:r>
+              <w:rPr>
+                <w:rFonts w:ascii="Times New Roman" w:hAnsi="Times New Roman" w:cs="Times New Roman"/>
+                <w:b/>
+                <w:bCs/>
+                <w:lang w:val="en-US"/>
+              </w:rPr>
+              <w:t>OR</w:t>
+            </w:r>
+          </w:p>
+        </w:tc>
+      </w:tr>
+      <w:tr>
+        <w:tc>
+          <w:tcPr>
+            <w:tcW w:w="2301" w:type="dxa"/>
+          </w:tcPr>
+          <w:p>
+            <w:pPr>
+              <w:jc w:val="center"/>
+              <w:rPr>
+                <w:rFonts w:ascii="Times New Roman" w:hAnsi="Times New Roman" w:cs="Times New Roman"/>
+                <w:b/>
+                <w:bCs/>
+                <w:lang w:val="en-US"/>
+              </w:rPr>
+            </w:pPr>
+            <w:r>
+              <w:rPr>
+                <w:rFonts w:ascii="Times New Roman" w:hAnsi="Times New Roman" w:cs="Times New Roman"/>
+                <w:b/>
+                <w:bCs/>
+                <w:lang w:val="en-US"/>
+              </w:rPr>
+              <w:t>Heavy OH use</w:t>
+            </w:r>
+          </w:p>
+        </w:tc>
+        <w:tc>
+          <w:tcPr>
+            <w:tcW w:w="2301" w:type="dxa"/>
+          </w:tcPr>
+          <w:p>
+            <w:pPr>
+              <w:jc w:val="center"/>
+              <w:rPr>
+                <w:rFonts w:ascii="Times New Roman" w:hAnsi="Times New Roman" w:cs="Times New Roman"/>
+                <w:lang w:val="en-US"/>
+              </w:rPr>
+            </w:pPr>
+            <w:r>
+              <w:rPr>
+                <w:rFonts w:ascii="Times New Roman" w:hAnsi="Times New Roman" w:cs="Times New Roman"/>
+                <w:lang w:val="en-US"/>
+              </w:rPr>
+              <w:t>80</w:t>
+            </w:r>
+          </w:p>
+        </w:tc>
+        <w:tc>
+          <w:tcPr>
+            <w:tcW w:w="2301" w:type="dxa"/>
+          </w:tcPr>
+          <w:p>
+            <w:pPr>
+              <w:jc w:val="center"/>
+              <w:rPr>
+                <w:rFonts w:ascii="Times New Roman" w:hAnsi="Times New Roman" w:cs="Times New Roman"/>
+                <w:lang w:val="en-US"/>
+              </w:rPr>
+            </w:pPr>
+            <w:r>
+              <w:rPr>
+                <w:rFonts w:ascii="Times New Roman" w:hAnsi="Times New Roman" w:cs="Times New Roman"/>
+                <w:lang w:val="en-US"/>
+              </w:rPr>
+              <w:t>40</w:t>
+            </w:r>
+          </w:p>
+        </w:tc>
+        <w:tc>
+          <w:tcPr>
+            <w:tcW w:w="2302" w:type="dxa"/>
+          </w:tcPr>
+          <w:p>
+            <w:pPr>
+              <w:jc w:val="center"/>
+              <w:rPr>
+                <w:rFonts w:ascii="Times New Roman" w:hAnsi="Times New Roman" w:cs="Times New Roman"/>
+                <w:lang w:val="en-US"/>
+              </w:rPr>
+            </w:pPr>
+            <w:r>
+              <w:rPr>
+                <w:rFonts w:ascii="Times New Roman" w:hAnsi="Times New Roman" w:cs="Times New Roman"/>
+                <w:lang w:val="en-US"/>
+              </w:rPr>
+              <w:t>6.0</w:t>
+            </w:r>
+          </w:p>
+        </w:tc>
+      </w:tr>
+      <w:tr>
+        <w:tc>
+          <w:tcPr>
+            <w:tcW w:w="2301" w:type="dxa"/>
+          </w:tcPr>
+          <w:p>
+            <w:pPr>
+              <w:jc w:val="center"/>
+              <w:rPr>
+                <w:rFonts w:ascii="Times New Roman" w:hAnsi="Times New Roman" w:cs="Times New Roman"/>
+                <w:b/>
+                <w:bCs/>
+                <w:lang w:val="en-US"/>
+              </w:rPr>
+            </w:pPr>
+            <w:r>
+              <w:rPr>
+                <w:rFonts w:ascii="Times New Roman" w:hAnsi="Times New Roman" w:cs="Times New Roman"/>
+                <w:b/>
+                <w:bCs/>
+                <w:lang w:val="en-US"/>
+              </w:rPr>
+              <w:t>Light/No OH use</w:t>
+            </w:r>
+          </w:p>
+        </w:tc>
+        <w:tc>
+          <w:tcPr>
+            <w:tcW w:w="2301" w:type="dxa"/>
+          </w:tcPr>
+          <w:p>
+            <w:pPr>
+              <w:jc w:val="center"/>
+              <w:rPr>
+                <w:rFonts w:ascii="Times New Roman" w:hAnsi="Times New Roman" w:cs="Times New Roman"/>
+                <w:lang w:val="en-US"/>
+              </w:rPr>
+            </w:pPr>
+            <w:r>
+              <w:rPr>
+                <w:rFonts w:ascii="Times New Roman" w:hAnsi="Times New Roman" w:cs="Times New Roman"/>
+                <w:lang w:val="en-US"/>
+              </w:rPr>
+              <w:t>20</w:t>
+            </w:r>
+          </w:p>
+        </w:tc>
+        <w:tc>
+          <w:tcPr>
+            <w:tcW w:w="2301" w:type="dxa"/>
+          </w:tcPr>
+          <w:p>
+            <w:pPr>
+              <w:jc w:val="center"/>
+              <w:rPr>
+                <w:rFonts w:ascii="Times New Roman" w:hAnsi="Times New Roman" w:cs="Times New Roman"/>
+                <w:lang w:val="en-US"/>
+              </w:rPr>
+            </w:pPr>
+            <w:r>
+              <w:rPr>
+                <w:rFonts w:ascii="Times New Roman" w:hAnsi="Times New Roman" w:cs="Times New Roman"/>
+                <w:lang w:val="en-US"/>
+              </w:rPr>
+              <w:t>60</w:t>
+            </w:r>
+          </w:p>
+        </w:tc>
+        <w:tc>
+          <w:tcPr>
+            <w:tcW w:w="2302" w:type="dxa"/>
+          </w:tcPr>
+          <w:p>
+            <w:pPr>
+              <w:jc w:val="center"/>
+              <w:rPr>
+                <w:rFonts w:ascii="Times New Roman" w:hAnsi="Times New Roman" w:cs="Times New Roman"/>
+                <w:lang w:val="en-US"/>
+              </w:rPr>
+            </w:pPr>
+            <w:r>
+              <w:rPr>
+                <w:rFonts w:ascii="Times New Roman" w:hAnsi="Times New Roman" w:cs="Times New Roman"/>
+                <w:lang w:val="en-US"/>
+              </w:rPr>
+              <w:t>reference</w:t>
+            </w:r>
+          </w:p>
+        </w:tc>
+      </w:tr>
+      <w:tr>
+        <w:tc>
+          <w:tcPr>
+            <w:tcW w:w="2301" w:type="dxa"/>
+          </w:tcPr>
+          <w:p>
+            <w:pPr>
+              <w:jc w:val="center"/>
+              <w:rPr>
+                <w:rFonts w:ascii="Times New Roman" w:hAnsi="Times New Roman" w:cs="Times New Roman"/>
+                <w:b/>
+                <w:bCs/>
+                <w:lang w:val="en-US"/>
+              </w:rPr>
+            </w:pPr>
+            <w:r>
+              <w:rPr>
+                <w:rFonts w:ascii="Times New Roman" w:hAnsi="Times New Roman" w:cs="Times New Roman"/>
+                <w:b/>
+                <w:bCs/>
+                <w:lang w:val="en-US"/>
+              </w:rPr>
+              <w:t>Total</w:t>
+            </w:r>
+          </w:p>
+        </w:tc>
+        <w:tc>
+          <w:tcPr>
+            <w:tcW w:w="2301" w:type="dxa"/>
+          </w:tcPr>
+          <w:p>
+            <w:pPr>
+              <w:jc w:val="center"/>
+              <w:rPr>
+                <w:rFonts w:ascii="Times New Roman" w:hAnsi="Times New Roman" w:cs="Times New Roman"/>
+                <w:lang w:val="en-US"/>
+              </w:rPr>
+            </w:pPr>
+            <w:r>
+              <w:rPr>
+                <w:rFonts w:ascii="Times New Roman" w:hAnsi="Times New Roman" w:cs="Times New Roman"/>
+                <w:lang w:val="en-US"/>
+              </w:rPr>
+              <w:t>100</w:t>
+            </w:r>
+          </w:p>
+        </w:tc>
+        <w:tc>
+          <w:tcPr>
+            <w:tcW w:w="2301" w:type="dxa"/>
+          </w:tcPr>
+          <w:p>
+            <w:pPr>
+              <w:jc w:val="center"/>
+              <w:rPr>
+                <w:rFonts w:ascii="Times New Roman" w:hAnsi="Times New Roman" w:cs="Times New Roman"/>
+                <w:lang w:val="en-US"/>
+              </w:rPr>
+            </w:pPr>
+            <w:r>
+              <w:rPr>
+                <w:rFonts w:ascii="Times New Roman" w:hAnsi="Times New Roman" w:cs="Times New Roman"/>
+                <w:lang w:val="en-US"/>
+              </w:rPr>
+              <w:t>100</w:t>
+            </w:r>
+          </w:p>
+        </w:tc>
+        <w:tc>
+          <w:tcPr>
+            <w:tcW w:w="2302" w:type="dxa"/>
+          </w:tcPr>
+          <w:p>
+            <w:pPr>
+              <w:jc w:val="center"/>
+              <w:rPr>
+                <w:rFonts w:ascii="Times New Roman" w:hAnsi="Times New Roman" w:cs="Times New Roman"/>
+                <w:lang w:val="en-US"/>
+              </w:rPr>
+            </w:pPr>
+          </w:p>
+        </w:tc>
+      </w:tr>
+    </w:tbl>
+    <w:p>
+      <w:pPr>
+        <w:spacing w:after="0" w:line="240" w:lineRule="auto"/>
+        <w:ind w:left="720"/>
+        <w:jc w:val="both"/>
+        <w:rPr>
+          <w:rFonts w:ascii="Times New Roman" w:hAnsi="Times New Roman" w:cs="Times New Roman"/>
+          <w:lang w:val="en-US"/>
+        </w:rPr>
+      </w:pPr>
+    </w:p>
+    <w:p>
+      <w:pPr>
+        <w:spacing w:after="0" w:line="240" w:lineRule="auto"/>
+        <w:ind w:left="720"/>
+        <w:jc w:val="both"/>
+        <w:rPr>
+          <w:rFonts w:ascii="Times New Roman" w:hAnsi="Times New Roman" w:cs="Times New Roman"/>
+          <w:lang w:val="en-US"/>
+        </w:rPr>
+      </w:pPr>
+      <w:r>
+        <w:rPr>
+          <w:rFonts w:ascii="Times New Roman" w:hAnsi="Times New Roman" w:cs="Times New Roman"/>
+          <w:lang w:val="en-US"/>
+        </w:rPr>
+        <w:t xml:space="preserve">But, how representative are </w:t>
+      </w:r>
+      <w:proofErr w:type="spellStart"/>
+      <w:r>
+        <w:rPr>
+          <w:rFonts w:ascii="Times New Roman" w:hAnsi="Times New Roman" w:cs="Times New Roman"/>
+          <w:lang w:val="en-US"/>
+        </w:rPr>
+        <w:t>hospitalised</w:t>
+      </w:r>
+      <w:proofErr w:type="spellEnd"/>
+      <w:r>
+        <w:rPr>
+          <w:rFonts w:ascii="Times New Roman" w:hAnsi="Times New Roman" w:cs="Times New Roman"/>
+          <w:lang w:val="en-US"/>
+        </w:rPr>
+        <w:t xml:space="preserve"> trauma patients of the population which gave rise to the cases? In the trauma ward, where we have selected our controls, there may be a higher proportion of patients who report heavy alcohol use compared to those who report heavy drinking in the population which produced the cases</w:t>
+      </w:r>
+      <w:r>
+        <w:rPr>
+          <w:rFonts w:ascii="Times New Roman" w:hAnsi="Times New Roman" w:cs="Times New Roman"/>
+          <w:lang w:val="en-US"/>
+        </w:rPr>
+        <w:t xml:space="preserve"> (the general population)</w:t>
+      </w:r>
+      <w:r>
+        <w:rPr>
+          <w:rFonts w:ascii="Times New Roman" w:hAnsi="Times New Roman" w:cs="Times New Roman"/>
+          <w:lang w:val="en-US"/>
+        </w:rPr>
+        <w:t xml:space="preserve">, leading to an underestimation of </w:t>
+      </w:r>
+      <w:r>
+        <w:rPr>
+          <w:rFonts w:ascii="Times New Roman" w:hAnsi="Times New Roman" w:cs="Times New Roman"/>
+          <w:lang w:val="en-US"/>
+        </w:rPr>
+        <w:lastRenderedPageBreak/>
+        <w:t xml:space="preserve">the odds ratio (OR). Compare this to the situation if we select our controls from </w:t>
+      </w:r>
+      <w:proofErr w:type="spellStart"/>
+      <w:r>
+        <w:rPr>
+          <w:rFonts w:ascii="Times New Roman" w:hAnsi="Times New Roman" w:cs="Times New Roman"/>
+          <w:lang w:val="en-US"/>
+        </w:rPr>
+        <w:t>hospitalised</w:t>
+      </w:r>
+      <w:proofErr w:type="spellEnd"/>
+      <w:r>
+        <w:rPr>
+          <w:rFonts w:ascii="Times New Roman" w:hAnsi="Times New Roman" w:cs="Times New Roman"/>
+          <w:lang w:val="en-US"/>
+        </w:rPr>
+        <w:t xml:space="preserve"> patients in a non-trauma ward (Controls B). </w:t>
+      </w:r>
+    </w:p>
+    <w:p>
+      <w:pPr>
+        <w:spacing w:after="0" w:line="240" w:lineRule="auto"/>
+        <w:ind w:left="720"/>
+        <w:rPr>
+          <w:rFonts w:ascii="Times New Roman" w:hAnsi="Times New Roman" w:cs="Times New Roman"/>
+          <w:b/>
+          <w:bCs/>
+          <w:lang w:val="en-US"/>
+        </w:rPr>
+      </w:pPr>
+    </w:p>
+    <w:tbl>
+      <w:tblPr>
+        <w:tblStyle w:val="Grigliatabella"/>
+        <w:tblW w:w="0" w:type="auto"/>
+        <w:tblInd w:w="720" w:type="dxa"/>
+        <w:tblLook w:val="04A0" w:firstRow="1" w:lastRow="0" w:firstColumn="1" w:lastColumn="0" w:noHBand="0" w:noVBand="1"/>
+      </w:tblPr>
+      <w:tblGrid>
+        <w:gridCol w:w="1588"/>
+        <w:gridCol w:w="1587"/>
+        <w:gridCol w:w="1543"/>
+        <w:gridCol w:w="1543"/>
+        <w:gridCol w:w="1112"/>
+        <w:gridCol w:w="1112"/>
+      </w:tblGrid>
+      <w:tr>
+        <w:tc>
+          <w:tcPr>
+            <w:tcW w:w="1588" w:type="dxa"/>
+            <w:vAlign w:val="center"/>
+          </w:tcPr>
+          <w:p>
+            <w:pPr>
+              <w:jc w:val="center"/>
+              <w:rPr>
+                <w:rFonts w:ascii="Times New Roman" w:hAnsi="Times New Roman" w:cs="Times New Roman"/>
+                <w:b/>
+                <w:bCs/>
+                <w:lang w:val="en-US"/>
+              </w:rPr>
+            </w:pPr>
+            <w:r>
+              <w:rPr>
+                <w:rFonts w:ascii="Times New Roman" w:hAnsi="Times New Roman" w:cs="Times New Roman"/>
+                <w:b/>
+                <w:bCs/>
+                <w:lang w:val="en-US"/>
+              </w:rPr>
+              <w:t>Exposure</w:t>
+            </w:r>
+          </w:p>
+        </w:tc>
+        <w:tc>
+          <w:tcPr>
+            <w:tcW w:w="1587" w:type="dxa"/>
+            <w:vAlign w:val="center"/>
+          </w:tcPr>
+          <w:p>
+            <w:pPr>
+              <w:jc w:val="center"/>
+              <w:rPr>
+                <w:rFonts w:ascii="Times New Roman" w:hAnsi="Times New Roman" w:cs="Times New Roman"/>
+                <w:b/>
+                <w:bCs/>
+                <w:lang w:val="en-US"/>
+              </w:rPr>
+            </w:pPr>
+            <w:r>
+              <w:rPr>
+                <w:rFonts w:ascii="Times New Roman" w:hAnsi="Times New Roman" w:cs="Times New Roman"/>
+                <w:b/>
+                <w:bCs/>
+                <w:lang w:val="en-US"/>
+              </w:rPr>
+              <w:t>Cases (liver cirrhosis)</w:t>
+            </w:r>
+          </w:p>
+        </w:tc>
+        <w:tc>
+          <w:tcPr>
+            <w:tcW w:w="1543" w:type="dxa"/>
+            <w:vAlign w:val="center"/>
+          </w:tcPr>
+          <w:p>
+            <w:pPr>
+              <w:jc w:val="center"/>
+              <w:rPr>
+                <w:rFonts w:ascii="Times New Roman" w:hAnsi="Times New Roman" w:cs="Times New Roman"/>
+                <w:b/>
+                <w:bCs/>
+                <w:lang w:val="en-US"/>
+              </w:rPr>
+            </w:pPr>
+            <w:r>
+              <w:rPr>
+                <w:rFonts w:ascii="Times New Roman" w:hAnsi="Times New Roman" w:cs="Times New Roman"/>
+                <w:b/>
+                <w:bCs/>
+                <w:lang w:val="en-US"/>
+              </w:rPr>
+              <w:t>Controls A (trauma ward)</w:t>
+            </w:r>
+          </w:p>
+        </w:tc>
+        <w:tc>
+          <w:tcPr>
+            <w:tcW w:w="1543" w:type="dxa"/>
+            <w:vAlign w:val="center"/>
+          </w:tcPr>
+          <w:p>
+            <w:pPr>
+              <w:jc w:val="center"/>
+              <w:rPr>
+                <w:rFonts w:ascii="Times New Roman" w:hAnsi="Times New Roman" w:cs="Times New Roman"/>
+                <w:b/>
+                <w:bCs/>
+                <w:lang w:val="en-US"/>
+              </w:rPr>
+            </w:pPr>
+            <w:r>
+              <w:rPr>
+                <w:rFonts w:ascii="Times New Roman" w:hAnsi="Times New Roman" w:cs="Times New Roman"/>
+                <w:b/>
+                <w:bCs/>
+                <w:lang w:val="en-US"/>
+              </w:rPr>
+              <w:t>OR</w:t>
+            </w:r>
+          </w:p>
+        </w:tc>
+        <w:tc>
+          <w:tcPr>
+            <w:tcW w:w="1112" w:type="dxa"/>
+            <w:vAlign w:val="center"/>
+          </w:tcPr>
+          <w:p>
+            <w:pPr>
+              <w:jc w:val="center"/>
+              <w:rPr>
+                <w:rFonts w:ascii="Times New Roman" w:hAnsi="Times New Roman" w:cs="Times New Roman"/>
+                <w:b/>
+                <w:bCs/>
+                <w:lang w:val="en-US"/>
+              </w:rPr>
+            </w:pPr>
+            <w:r>
+              <w:rPr>
+                <w:rFonts w:ascii="Times New Roman" w:hAnsi="Times New Roman" w:cs="Times New Roman"/>
+                <w:b/>
+                <w:bCs/>
+                <w:lang w:val="en-US"/>
+              </w:rPr>
+              <w:t>Controls B (non-trauma ward)</w:t>
+            </w:r>
+          </w:p>
+        </w:tc>
+        <w:tc>
+          <w:tcPr>
+            <w:tcW w:w="1112" w:type="dxa"/>
+            <w:vAlign w:val="center"/>
+          </w:tcPr>
+          <w:p>
+            <w:pPr>
+              <w:jc w:val="center"/>
+              <w:rPr>
+                <w:rFonts w:ascii="Times New Roman" w:hAnsi="Times New Roman" w:cs="Times New Roman"/>
+                <w:b/>
+                <w:bCs/>
+                <w:lang w:val="en-US"/>
+              </w:rPr>
+            </w:pPr>
+            <w:r>
+              <w:rPr>
+                <w:rFonts w:ascii="Times New Roman" w:hAnsi="Times New Roman" w:cs="Times New Roman"/>
+                <w:b/>
+                <w:bCs/>
+                <w:lang w:val="en-US"/>
+              </w:rPr>
+              <w:t>OR</w:t>
+            </w:r>
+          </w:p>
+        </w:tc>
+      </w:tr>
+      <w:tr>
+        <w:tc>
+          <w:tcPr>
+            <w:tcW w:w="1588" w:type="dxa"/>
+            <w:vAlign w:val="center"/>
+          </w:tcPr>
+          <w:p>
+            <w:pPr>
+              <w:jc w:val="center"/>
+              <w:rPr>
+                <w:rFonts w:ascii="Times New Roman" w:hAnsi="Times New Roman" w:cs="Times New Roman"/>
+                <w:b/>
+                <w:bCs/>
+                <w:lang w:val="en-US"/>
+              </w:rPr>
+            </w:pPr>
+            <w:r>
+              <w:rPr>
+                <w:rFonts w:ascii="Times New Roman" w:hAnsi="Times New Roman" w:cs="Times New Roman"/>
+                <w:b/>
+                <w:bCs/>
+                <w:lang w:val="en-US"/>
+              </w:rPr>
+              <w:t>Heavy OH use</w:t>
+            </w:r>
+          </w:p>
+        </w:tc>
+        <w:tc>
+          <w:tcPr>
+            <w:tcW w:w="1587" w:type="dxa"/>
+            <w:vAlign w:val="center"/>
+          </w:tcPr>
+          <w:p>
+            <w:pPr>
+              <w:jc w:val="center"/>
+              <w:rPr>
+                <w:rFonts w:ascii="Times New Roman" w:hAnsi="Times New Roman" w:cs="Times New Roman"/>
+                <w:lang w:val="en-US"/>
+              </w:rPr>
+            </w:pPr>
+            <w:r>
+              <w:rPr>
+                <w:rFonts w:ascii="Times New Roman" w:hAnsi="Times New Roman" w:cs="Times New Roman"/>
+                <w:lang w:val="en-US"/>
+              </w:rPr>
+              <w:t>80</w:t>
+            </w:r>
+          </w:p>
+        </w:tc>
+        <w:tc>
+          <w:tcPr>
+            <w:tcW w:w="1543" w:type="dxa"/>
+            <w:vAlign w:val="center"/>
+          </w:tcPr>
+          <w:p>
+            <w:pPr>
+              <w:jc w:val="center"/>
+              <w:rPr>
+                <w:rFonts w:ascii="Times New Roman" w:hAnsi="Times New Roman" w:cs="Times New Roman"/>
+                <w:lang w:val="en-US"/>
+              </w:rPr>
+            </w:pPr>
+            <w:r>
+              <w:rPr>
+                <w:rFonts w:ascii="Times New Roman" w:hAnsi="Times New Roman" w:cs="Times New Roman"/>
+                <w:lang w:val="en-US"/>
+              </w:rPr>
+              <w:t>40</w:t>
+            </w:r>
+          </w:p>
+        </w:tc>
+        <w:tc>
+          <w:tcPr>
+            <w:tcW w:w="1543" w:type="dxa"/>
+            <w:vAlign w:val="center"/>
+          </w:tcPr>
+          <w:p>
+            <w:pPr>
+              <w:jc w:val="center"/>
+              <w:rPr>
+                <w:rFonts w:ascii="Times New Roman" w:hAnsi="Times New Roman" w:cs="Times New Roman"/>
+                <w:b/>
+                <w:bCs/>
+                <w:lang w:val="en-US"/>
+              </w:rPr>
+            </w:pPr>
+            <w:r>
+              <w:rPr>
+                <w:rFonts w:ascii="Times New Roman" w:hAnsi="Times New Roman" w:cs="Times New Roman"/>
+                <w:b/>
+                <w:bCs/>
+                <w:lang w:val="en-US"/>
+              </w:rPr>
+              <w:t>6.0</w:t>
+            </w:r>
+          </w:p>
+        </w:tc>
+        <w:tc>
+          <w:tcPr>
+            <w:tcW w:w="1112" w:type="dxa"/>
+            <w:vAlign w:val="center"/>
+          </w:tcPr>
+          <w:p>
+            <w:pPr>
+              <w:jc w:val="center"/>
+              <w:rPr>
+                <w:rFonts w:ascii="Times New Roman" w:hAnsi="Times New Roman" w:cs="Times New Roman"/>
+                <w:lang w:val="en-US"/>
+              </w:rPr>
+            </w:pPr>
+            <w:r>
+              <w:rPr>
+                <w:rFonts w:ascii="Times New Roman" w:hAnsi="Times New Roman" w:cs="Times New Roman"/>
+                <w:lang w:val="en-US"/>
+              </w:rPr>
+              <w:t>10</w:t>
+            </w:r>
+          </w:p>
+        </w:tc>
+        <w:tc>
+          <w:tcPr>
+            <w:tcW w:w="1112" w:type="dxa"/>
+            <w:vAlign w:val="center"/>
+          </w:tcPr>
+          <w:p>
+            <w:pPr>
+              <w:jc w:val="center"/>
+              <w:rPr>
+                <w:rFonts w:ascii="Times New Roman" w:hAnsi="Times New Roman" w:cs="Times New Roman"/>
+                <w:b/>
+                <w:bCs/>
+                <w:lang w:val="en-US"/>
+              </w:rPr>
+            </w:pPr>
+            <w:r>
+              <w:rPr>
+                <w:rFonts w:ascii="Times New Roman" w:hAnsi="Times New Roman" w:cs="Times New Roman"/>
+                <w:b/>
+                <w:bCs/>
+                <w:lang w:val="en-US"/>
+              </w:rPr>
+              <w:t>36.0</w:t>
+            </w:r>
+          </w:p>
+        </w:tc>
+      </w:tr>
+      <w:tr>
+        <w:tc>
+          <w:tcPr>
+            <w:tcW w:w="1588" w:type="dxa"/>
+            <w:vAlign w:val="center"/>
+          </w:tcPr>
+          <w:p>
+            <w:pPr>
+              <w:jc w:val="center"/>
+              <w:rPr>
+                <w:rFonts w:ascii="Times New Roman" w:hAnsi="Times New Roman" w:cs="Times New Roman"/>
+                <w:b/>
+                <w:bCs/>
+                <w:lang w:val="en-US"/>
+              </w:rPr>
+            </w:pPr>
+            <w:r>
+              <w:rPr>
+                <w:rFonts w:ascii="Times New Roman" w:hAnsi="Times New Roman" w:cs="Times New Roman"/>
+                <w:b/>
+                <w:bCs/>
+                <w:lang w:val="en-US"/>
+              </w:rPr>
+              <w:t>Light/No OH use</w:t>
+            </w:r>
+          </w:p>
+        </w:tc>
+        <w:tc>
+          <w:tcPr>
+            <w:tcW w:w="1587" w:type="dxa"/>
+            <w:vAlign w:val="center"/>
+          </w:tcPr>
+          <w:p>
+            <w:pPr>
+              <w:jc w:val="center"/>
+              <w:rPr>
+                <w:rFonts w:ascii="Times New Roman" w:hAnsi="Times New Roman" w:cs="Times New Roman"/>
+                <w:lang w:val="en-US"/>
+              </w:rPr>
+            </w:pPr>
+            <w:r>
+              <w:rPr>
+                <w:rFonts w:ascii="Times New Roman" w:hAnsi="Times New Roman" w:cs="Times New Roman"/>
+                <w:lang w:val="en-US"/>
+              </w:rPr>
+              <w:t>20</w:t>
+            </w:r>
+          </w:p>
+        </w:tc>
+        <w:tc>
+          <w:tcPr>
+            <w:tcW w:w="1543" w:type="dxa"/>
+            <w:vAlign w:val="center"/>
+          </w:tcPr>
+          <w:p>
+            <w:pPr>
+              <w:jc w:val="center"/>
+              <w:rPr>
+                <w:rFonts w:ascii="Times New Roman" w:hAnsi="Times New Roman" w:cs="Times New Roman"/>
+                <w:lang w:val="en-US"/>
+              </w:rPr>
+            </w:pPr>
+            <w:r>
+              <w:rPr>
+                <w:rFonts w:ascii="Times New Roman" w:hAnsi="Times New Roman" w:cs="Times New Roman"/>
+                <w:lang w:val="en-US"/>
+              </w:rPr>
+              <w:t>60</w:t>
+            </w:r>
+          </w:p>
+        </w:tc>
+        <w:tc>
+          <w:tcPr>
+            <w:tcW w:w="1543" w:type="dxa"/>
+            <w:vAlign w:val="center"/>
+          </w:tcPr>
+          <w:p>
+            <w:pPr>
+              <w:jc w:val="center"/>
+              <w:rPr>
+                <w:rFonts w:ascii="Times New Roman" w:hAnsi="Times New Roman" w:cs="Times New Roman"/>
+                <w:i/>
+                <w:iCs/>
+                <w:lang w:val="en-US"/>
+              </w:rPr>
+            </w:pPr>
+            <w:r>
+              <w:rPr>
+                <w:rFonts w:ascii="Times New Roman" w:hAnsi="Times New Roman" w:cs="Times New Roman"/>
+                <w:i/>
+                <w:iCs/>
+                <w:lang w:val="en-US"/>
+              </w:rPr>
+              <w:t>reference</w:t>
+            </w:r>
+          </w:p>
+        </w:tc>
+        <w:tc>
+          <w:tcPr>
+            <w:tcW w:w="1112" w:type="dxa"/>
+            <w:vAlign w:val="center"/>
+          </w:tcPr>
+          <w:p>
+            <w:pPr>
+              <w:jc w:val="center"/>
+              <w:rPr>
+                <w:rFonts w:ascii="Times New Roman" w:hAnsi="Times New Roman" w:cs="Times New Roman"/>
+                <w:lang w:val="en-US"/>
+              </w:rPr>
+            </w:pPr>
+            <w:r>
+              <w:rPr>
+                <w:rFonts w:ascii="Times New Roman" w:hAnsi="Times New Roman" w:cs="Times New Roman"/>
+                <w:lang w:val="en-US"/>
+              </w:rPr>
+              <w:t>90</w:t>
+            </w:r>
+          </w:p>
+        </w:tc>
+        <w:tc>
+          <w:tcPr>
+            <w:tcW w:w="1112" w:type="dxa"/>
+            <w:vAlign w:val="center"/>
+          </w:tcPr>
+          <w:p>
+            <w:pPr>
+              <w:jc w:val="center"/>
+              <w:rPr>
+                <w:rFonts w:ascii="Times New Roman" w:hAnsi="Times New Roman" w:cs="Times New Roman"/>
+                <w:i/>
+                <w:iCs/>
+                <w:lang w:val="en-US"/>
+              </w:rPr>
+            </w:pPr>
+            <w:r>
+              <w:rPr>
+                <w:rFonts w:ascii="Times New Roman" w:hAnsi="Times New Roman" w:cs="Times New Roman"/>
+                <w:i/>
+                <w:iCs/>
+                <w:lang w:val="en-US"/>
+              </w:rPr>
+              <w:t>reference</w:t>
+            </w:r>
+          </w:p>
+        </w:tc>
+      </w:tr>
+      <w:tr>
+        <w:tc>
+          <w:tcPr>
+            <w:tcW w:w="1588" w:type="dxa"/>
+            <w:vAlign w:val="center"/>
+          </w:tcPr>
+          <w:p>
+            <w:pPr>
+              <w:jc w:val="center"/>
+              <w:rPr>
+                <w:rFonts w:ascii="Times New Roman" w:hAnsi="Times New Roman" w:cs="Times New Roman"/>
+                <w:b/>
+                <w:bCs/>
+                <w:lang w:val="en-US"/>
+              </w:rPr>
+            </w:pPr>
+            <w:r>
+              <w:rPr>
+                <w:rFonts w:ascii="Times New Roman" w:hAnsi="Times New Roman" w:cs="Times New Roman"/>
+                <w:b/>
+                <w:bCs/>
+                <w:lang w:val="en-US"/>
+              </w:rPr>
+              <w:t>Total</w:t>
+            </w:r>
+          </w:p>
+        </w:tc>
+        <w:tc>
+          <w:tcPr>
+            <w:tcW w:w="1587" w:type="dxa"/>
+            <w:vAlign w:val="center"/>
+          </w:tcPr>
+          <w:p>
+            <w:pPr>
+              <w:jc w:val="center"/>
+              <w:rPr>
+                <w:rFonts w:ascii="Times New Roman" w:hAnsi="Times New Roman" w:cs="Times New Roman"/>
+                <w:lang w:val="en-US"/>
+              </w:rPr>
+            </w:pPr>
+            <w:r>
+              <w:rPr>
+                <w:rFonts w:ascii="Times New Roman" w:hAnsi="Times New Roman" w:cs="Times New Roman"/>
+                <w:lang w:val="en-US"/>
+              </w:rPr>
+              <w:t>100</w:t>
+            </w:r>
+          </w:p>
+        </w:tc>
+        <w:tc>
+          <w:tcPr>
+            <w:tcW w:w="1543" w:type="dxa"/>
+            <w:vAlign w:val="center"/>
+          </w:tcPr>
+          <w:p>
+            <w:pPr>
+              <w:jc w:val="center"/>
+              <w:rPr>
+                <w:rFonts w:ascii="Times New Roman" w:hAnsi="Times New Roman" w:cs="Times New Roman"/>
+                <w:lang w:val="en-US"/>
+              </w:rPr>
+            </w:pPr>
+            <w:r>
+              <w:rPr>
+                <w:rFonts w:ascii="Times New Roman" w:hAnsi="Times New Roman" w:cs="Times New Roman"/>
+                <w:lang w:val="en-US"/>
+              </w:rPr>
+              <w:t>100</w:t>
+            </w:r>
+          </w:p>
+        </w:tc>
+        <w:tc>
+          <w:tcPr>
+            <w:tcW w:w="1543" w:type="dxa"/>
+            <w:vAlign w:val="center"/>
+          </w:tcPr>
+          <w:p>
+            <w:pPr>
+              <w:jc w:val="center"/>
+              <w:rPr>
+                <w:rFonts w:ascii="Times New Roman" w:hAnsi="Times New Roman" w:cs="Times New Roman"/>
+                <w:lang w:val="en-US"/>
+              </w:rPr>
+            </w:pPr>
+          </w:p>
+        </w:tc>
+        <w:tc>
+          <w:tcPr>
+            <w:tcW w:w="1112" w:type="dxa"/>
+            <w:vAlign w:val="center"/>
+          </w:tcPr>
+          <w:p>
+            <w:pPr>
+              <w:jc w:val="center"/>
+              <w:rPr>
+                <w:rFonts w:ascii="Times New Roman" w:hAnsi="Times New Roman" w:cs="Times New Roman"/>
+                <w:lang w:val="en-US"/>
+              </w:rPr>
+            </w:pPr>
+            <w:r>
+              <w:rPr>
+                <w:rFonts w:ascii="Times New Roman" w:hAnsi="Times New Roman" w:cs="Times New Roman"/>
+                <w:lang w:val="en-US"/>
+              </w:rPr>
+              <w:t>100</w:t>
+            </w:r>
+          </w:p>
+        </w:tc>
+        <w:tc>
+          <w:tcPr>
+            <w:tcW w:w="1112" w:type="dxa"/>
+            <w:vAlign w:val="center"/>
+          </w:tcPr>
+          <w:p>
+            <w:pPr>
+              <w:jc w:val="center"/>
+              <w:rPr>
+                <w:rFonts w:ascii="Times New Roman" w:hAnsi="Times New Roman" w:cs="Times New Roman"/>
+                <w:lang w:val="en-US"/>
+              </w:rPr>
+            </w:pPr>
+          </w:p>
+        </w:tc>
+      </w:tr>
+    </w:tbl>
+    <w:p>
+      <w:pPr>
+        <w:spacing w:after="0" w:line="240" w:lineRule="auto"/>
+        <w:ind w:left="720"/>
+        <w:rPr>
+          <w:rFonts w:ascii="Times New Roman" w:hAnsi="Times New Roman" w:cs="Times New Roman"/>
+          <w:b/>
+          <w:bCs/>
           <w:lang w:val="en-US"/>
         </w:rPr>
       </w:pPr>
@@ -5834,6 +6690,143 @@
     </w:p>
     <w:p>
       <w:pPr>
+        <w:spacing w:after="0"/>
+        <w:ind w:left="708"/>
+        <w:rPr>
+          <w:rFonts w:ascii="Times New Roman" w:hAnsi="Times New Roman" w:cs="Times New Roman"/>
+          <w:lang w:val="en-US"/>
+        </w:rPr>
+      </w:pPr>
+      <w:r>
+        <w:rPr>
+          <w:rFonts w:ascii="Times New Roman" w:hAnsi="Times New Roman" w:cs="Times New Roman"/>
+          <w:lang w:val="en-US"/>
+        </w:rPr>
+        <w:t>The quantitative association between exposure and outcome is distorted by a third factor with the following characteristics:</w:t>
+      </w:r>
+    </w:p>
+    <w:p>
+      <w:pPr>
+        <w:spacing w:after="0"/>
+        <w:ind w:left="708"/>
+        <w:rPr>
+          <w:rFonts w:ascii="Times New Roman" w:hAnsi="Times New Roman" w:cs="Times New Roman"/>
+          <w:lang w:val="en-US"/>
+        </w:rPr>
+      </w:pPr>
+      <w:r>
+        <w:rPr>
+          <w:rFonts w:ascii="Times New Roman" w:hAnsi="Times New Roman" w:cs="Times New Roman"/>
+          <w:lang w:val="en-US"/>
+        </w:rPr>
+        <w:t>• associated with the exposure</w:t>
+      </w:r>
+    </w:p>
+    <w:p>
+      <w:pPr>
+        <w:spacing w:after="0"/>
+        <w:ind w:left="708"/>
+        <w:rPr>
+          <w:rFonts w:ascii="Times New Roman" w:hAnsi="Times New Roman" w:cs="Times New Roman"/>
+          <w:lang w:val="en-US"/>
+        </w:rPr>
+      </w:pPr>
+      <w:r>
+        <w:rPr>
+          <w:rFonts w:ascii="Times New Roman" w:hAnsi="Times New Roman" w:cs="Times New Roman"/>
+          <w:lang w:val="en-US"/>
+        </w:rPr>
+        <w:t>• associated with the outcome</w:t>
+      </w:r>
+    </w:p>
+    <w:p>
+      <w:pPr>
+        <w:spacing w:after="0"/>
+        <w:ind w:left="708"/>
+        <w:rPr>
+          <w:rFonts w:ascii="Times New Roman" w:hAnsi="Times New Roman" w:cs="Times New Roman"/>
+          <w:lang w:val="en-US"/>
+        </w:rPr>
+      </w:pPr>
+      <w:r>
+        <w:rPr>
+          <w:rFonts w:ascii="Times New Roman" w:hAnsi="Times New Roman" w:cs="Times New Roman"/>
+          <w:lang w:val="en-US"/>
+        </w:rPr>
+        <w:t>• not an intermediate on the causal pathway between exposure and outcome</w:t>
+      </w:r>
+    </w:p>
+    <w:p>
+      <w:pPr>
+        <w:spacing w:after="0" w:line="240" w:lineRule="auto"/>
+        <w:rPr>
+          <w:rFonts w:ascii="Times New Roman" w:hAnsi="Times New Roman" w:cs="Times New Roman"/>
+          <w:lang w:val="en-US"/>
+        </w:rPr>
+      </w:pPr>
+    </w:p>
+    <w:p>
+      <w:pPr>
+        <w:spacing w:after="0" w:line="240" w:lineRule="auto"/>
+        <w:jc w:val="center"/>
+        <w:rPr>
+          <w:rFonts w:ascii="Times New Roman" w:hAnsi="Times New Roman" w:cs="Times New Roman"/>
+          <w:lang w:val="en-US"/>
+        </w:rPr>
+      </w:pPr>
+      <w:r>
+        <w:rPr>
+          <w:rFonts w:ascii="Times New Roman" w:hAnsi="Times New Roman" w:cs="Times New Roman"/>
+          <w:lang w:val="en-US"/>
+        </w:rPr>
+        <w:drawing>
+          <wp:inline distT="0" distB="0" distL="0" distR="0" wp14:anchorId="0DCDAAF7" wp14:editId="7438213F">
+            <wp:extent cx="5851525" cy="2941955"/>
+            <wp:effectExtent l="0" t="0" r="0" b="0"/>
+            <wp:docPr id="10" name="Immagine 10"/>
+            <wp:cNvGraphicFramePr>
+              <a:graphicFrameLocks xmlns:a="http://schemas.openxmlformats.org/drawingml/2006/main" noChangeAspect="1"/>
+            </wp:cNvGraphicFramePr>
+            <a:graphic xmlns:a="http://schemas.openxmlformats.org/drawingml/2006/main">
+              <a:graphicData uri="http://schemas.openxmlformats.org/drawingml/2006/picture">
+                <pic:pic xmlns:pic="http://schemas.openxmlformats.org/drawingml/2006/picture">
+                  <pic:nvPicPr>
+                    <pic:cNvPr id="1" name=""/>
+                    <pic:cNvPicPr/>
+                  </pic:nvPicPr>
+                  <pic:blipFill>
+                    <a:blip r:embed="rId10"/>
+                    <a:stretch>
+                      <a:fillRect/>
+                    </a:stretch>
+                  </pic:blipFill>
+                  <pic:spPr>
+                    <a:xfrm>
+                      <a:off x="0" y="0"/>
+                      <a:ext cx="5851525" cy="2941955"/>
+                    </a:xfrm>
+                    <a:prstGeom prst="rect">
+                      <a:avLst/>
+                    </a:prstGeom>
+                  </pic:spPr>
+                </pic:pic>
+              </a:graphicData>
+            </a:graphic>
+          </wp:inline>
+        </w:drawing>
+      </w:r>
+    </w:p>
+    <w:p>
+      <w:pPr>
+        <w:spacing w:after="0" w:line="240" w:lineRule="auto"/>
+        <w:rPr>
+          <w:rFonts w:ascii="Times New Roman" w:hAnsi="Times New Roman" w:cs="Times New Roman"/>
+          <w:lang w:val="en-US"/>
+        </w:rPr>
+      </w:pPr>
+    </w:p>
+    <w:p>
+      <w:pPr>
         <w:spacing w:after="0" w:line="240" w:lineRule="auto"/>
         <w:rPr>
           <w:rFonts w:ascii="Times New Roman" w:hAnsi="Times New Roman" w:cs="Times New Roman"/>
@@ -5867,12 +6860,136 @@
     </w:p>
     <w:p>
       <w:pPr>
-        <w:spacing w:after="0" w:line="240" w:lineRule="auto"/>
-        <w:rPr>
-          <w:rFonts w:ascii="Times New Roman" w:hAnsi="Times New Roman" w:cs="Times New Roman"/>
-          <w:lang w:val="en-US"/>
-        </w:rPr>
-      </w:pPr>
+        <w:spacing w:after="0"/>
+        <w:jc w:val="both"/>
+        <w:rPr>
+          <w:rFonts w:ascii="Times New Roman" w:hAnsi="Times New Roman" w:cs="Times New Roman"/>
+          <w:lang w:val="en-US"/>
+        </w:rPr>
+      </w:pPr>
+      <w:r>
+        <w:rPr>
+          <w:rFonts w:ascii="Times New Roman" w:hAnsi="Times New Roman" w:cs="Times New Roman"/>
+          <w:lang w:val="en-US"/>
+        </w:rPr>
+        <w:t>Misclassification occurs when individuals are assigned to a different category than the one they should be in. This can lead to incorrect associations being observed between the assigned categories and the outcomes of interest.</w:t>
+      </w:r>
+    </w:p>
+    <w:p>
+      <w:pPr>
+        <w:spacing w:after="0"/>
+        <w:jc w:val="both"/>
+        <w:rPr>
+          <w:rFonts w:ascii="Times New Roman" w:hAnsi="Times New Roman" w:cs="Times New Roman"/>
+          <w:lang w:val="en-US"/>
+        </w:rPr>
+      </w:pPr>
+      <w:r>
+        <w:rPr>
+          <w:rFonts w:ascii="Times New Roman" w:hAnsi="Times New Roman" w:cs="Times New Roman"/>
+          <w:lang w:val="en-US"/>
+        </w:rPr>
+        <w:t>Included studies in a systematic review could use different classification systems, potentially causing misclassification bias when the studies are pooled in a meta-analysis.</w:t>
+      </w:r>
+    </w:p>
+    <w:p>
+      <w:pPr>
+        <w:spacing w:after="0"/>
+        <w:jc w:val="both"/>
+        <w:rPr>
+          <w:rFonts w:ascii="Times New Roman" w:hAnsi="Times New Roman" w:cs="Times New Roman"/>
+          <w:lang w:val="en-US"/>
+        </w:rPr>
+      </w:pPr>
+      <w:r>
+        <w:rPr>
+          <w:rFonts w:ascii="Times New Roman" w:hAnsi="Times New Roman" w:cs="Times New Roman"/>
+          <w:lang w:val="en-US"/>
+        </w:rPr>
+        <w:t xml:space="preserve">A meta-analysis of body size and development of prostate cancer found that the criteria used to define nonaggressive and aggressive prostate cancer varied between cohorts which may have </w:t>
+      </w:r>
+      <w:proofErr w:type="spellStart"/>
+      <w:r>
+        <w:rPr>
+          <w:rFonts w:ascii="Times New Roman" w:hAnsi="Times New Roman" w:cs="Times New Roman"/>
+          <w:lang w:val="en-US"/>
+        </w:rPr>
+        <w:t>lead</w:t>
+      </w:r>
+      <w:proofErr w:type="spellEnd"/>
+      <w:r>
+        <w:rPr>
+          <w:rFonts w:ascii="Times New Roman" w:hAnsi="Times New Roman" w:cs="Times New Roman"/>
+          <w:lang w:val="en-US"/>
+        </w:rPr>
+        <w:t xml:space="preserve"> to misclassification bias. (PMID: 29228634)</w:t>
+      </w:r>
+    </w:p>
+    <w:p>
+      <w:pPr>
+        <w:spacing w:after="0"/>
+        <w:jc w:val="both"/>
+        <w:rPr>
+          <w:rFonts w:ascii="Times New Roman" w:hAnsi="Times New Roman" w:cs="Times New Roman"/>
+          <w:lang w:val="en-US"/>
+        </w:rPr>
+      </w:pPr>
+      <w:r>
+        <w:rPr>
+          <w:rFonts w:ascii="Times New Roman" w:hAnsi="Times New Roman" w:cs="Times New Roman"/>
+          <w:lang w:val="en-US"/>
+        </w:rPr>
+        <w:t>In measuring relationships between exposures and disease risk, misclassification bias can have unpredictable effects, i.e. it could increase or decrease an observed association.</w:t>
+      </w:r>
+    </w:p>
+    <w:p>
+      <w:pPr>
+        <w:spacing w:after="0"/>
+        <w:jc w:val="both"/>
+        <w:rPr>
+          <w:rFonts w:ascii="Times New Roman" w:hAnsi="Times New Roman" w:cs="Times New Roman"/>
+          <w:lang w:val="en-US"/>
+        </w:rPr>
+      </w:pPr>
+    </w:p>
+    <w:p>
+      <w:pPr>
+        <w:spacing w:after="0"/>
+        <w:jc w:val="both"/>
+        <w:rPr>
+          <w:rFonts w:ascii="Times New Roman" w:hAnsi="Times New Roman" w:cs="Times New Roman"/>
+          <w:lang w:val="en-US"/>
+        </w:rPr>
+      </w:pPr>
+      <w:r>
+        <w:rPr>
+          <w:rFonts w:ascii="Times New Roman" w:hAnsi="Times New Roman" w:cs="Times New Roman"/>
+          <w:lang w:val="en-US"/>
+        </w:rPr>
+        <w:lastRenderedPageBreak/>
+        <w:t xml:space="preserve">In this article  </w:t>
+      </w:r>
+      <w:r>
+        <w:rPr>
+          <w:rFonts w:ascii="Times New Roman" w:hAnsi="Times New Roman" w:cs="Times New Roman"/>
+          <w:lang w:val="en-US"/>
+        </w:rPr>
+        <w:t>(PMID: 29309516)</w:t>
+      </w:r>
+      <w:r>
+        <w:rPr>
+          <w:rFonts w:ascii="Times New Roman" w:hAnsi="Times New Roman" w:cs="Times New Roman"/>
+          <w:lang w:val="en-US"/>
+        </w:rPr>
+        <w:t xml:space="preserve"> the authors</w:t>
+      </w:r>
+      <w:r>
+        <w:rPr>
+          <w:rFonts w:ascii="Times New Roman" w:hAnsi="Times New Roman" w:cs="Times New Roman"/>
+          <w:lang w:val="en-US"/>
+        </w:rPr>
+        <w:t xml:space="preserve"> investigated misclassification bias in hazard ratios (estimates of risk) in studies looking at the relationship between body mass index (BMI) and mortality</w:t>
+      </w:r>
       <w:r>
         <w:rPr>
           <w:rFonts w:ascii="Times New Roman" w:hAnsi="Times New Roman" w:cs="Times New Roman"/>
@@ -5883,16 +7000,126 @@
     </w:p>
     <w:p>
       <w:pPr>
-        <w:spacing w:after="0" w:line="240" w:lineRule="auto"/>
-        <w:rPr>
-          <w:rFonts w:ascii="Times New Roman" w:hAnsi="Times New Roman" w:cs="Times New Roman"/>
-          <w:lang w:val="en-US"/>
-        </w:rPr>
-      </w:pPr>
-    </w:p>
-    <w:p>
-      <w:pPr>
-        <w:spacing w:after="0" w:line="240" w:lineRule="auto"/>
+        <w:spacing w:after="0"/>
+        <w:jc w:val="both"/>
+        <w:rPr>
+          <w:rFonts w:ascii="Times New Roman" w:hAnsi="Times New Roman" w:cs="Times New Roman"/>
+          <w:lang w:val="en-US"/>
+        </w:rPr>
+      </w:pPr>
+    </w:p>
+    <w:p>
+      <w:pPr>
+        <w:spacing w:after="0"/>
+        <w:jc w:val="both"/>
+        <w:rPr>
+          <w:rFonts w:ascii="Times New Roman" w:hAnsi="Times New Roman" w:cs="Times New Roman"/>
+          <w:lang w:val="en-US"/>
+        </w:rPr>
+      </w:pPr>
+      <w:r>
+        <w:rPr>
+          <w:rFonts w:ascii="Times New Roman" w:hAnsi="Times New Roman" w:cs="Times New Roman"/>
+          <w:lang w:val="en-US"/>
+        </w:rPr>
+        <w:t>Misreporting at higher BMI categories tended to bias hazard ratios upwards for some categories, but that effect was counterbalanced or even reversed by misreporting in other BMI categories, in particular, those that affected the reference category.</w:t>
+      </w:r>
+    </w:p>
+    <w:p>
+      <w:pPr>
+        <w:spacing w:after="0"/>
+        <w:jc w:val="both"/>
+        <w:rPr>
+          <w:rFonts w:ascii="Times New Roman" w:hAnsi="Times New Roman" w:cs="Times New Roman"/>
+          <w:lang w:val="en-US"/>
+        </w:rPr>
+      </w:pPr>
+    </w:p>
+    <w:p>
+      <w:pPr>
+        <w:spacing w:after="0"/>
+        <w:jc w:val="both"/>
+        <w:rPr>
+          <w:rFonts w:ascii="Times New Roman" w:hAnsi="Times New Roman" w:cs="Times New Roman"/>
+          <w:lang w:val="en-US"/>
+        </w:rPr>
+      </w:pPr>
+      <w:r>
+        <w:rPr>
+          <w:rFonts w:ascii="Times New Roman" w:hAnsi="Times New Roman" w:cs="Times New Roman"/>
+          <w:lang w:val="en-US"/>
+        </w:rPr>
+        <w:t>For example, among healthy male never-smokers, misclassifications affecting the overweight category and the reference categories changed significantly the hazard ratio for overweight from 0.85 with measured data to 1.24 with self-reported data.</w:t>
+      </w:r>
+    </w:p>
+    <w:p>
+      <w:pPr>
+        <w:spacing w:after="0"/>
+        <w:jc w:val="both"/>
+        <w:rPr>
+          <w:rFonts w:ascii="Times New Roman" w:hAnsi="Times New Roman" w:cs="Times New Roman"/>
+          <w:lang w:val="en-US"/>
+        </w:rPr>
+      </w:pPr>
+    </w:p>
+    <w:p>
+      <w:pPr>
+        <w:spacing w:after="0"/>
+        <w:jc w:val="both"/>
+        <w:rPr>
+          <w:rFonts w:ascii="Times New Roman" w:hAnsi="Times New Roman" w:cs="Times New Roman"/>
+          <w:lang w:val="en-US"/>
+        </w:rPr>
+      </w:pPr>
+      <w:r>
+        <w:rPr>
+          <w:rFonts w:ascii="Times New Roman" w:hAnsi="Times New Roman" w:cs="Times New Roman"/>
+          <w:lang w:val="en-US"/>
+        </w:rPr>
+        <w:t>Both the magnitude and direction of bias varied according to the hazard ratios with the measured data. Because of misclassification effects, self-reported weight and height could not reliably indicate the lowest-risk BMI category. Where an association between a category of body size and a health outcome is found, misclassification bias may have influenced that observation, sometimes increasing a risk estimate, sometimes decreasing it. This is important because understanding the relationship between obesity and underweight and health is a key factor in public health.</w:t>
+      </w:r>
+    </w:p>
+    <w:p>
+      <w:pPr>
+        <w:spacing w:after="0"/>
+        <w:jc w:val="both"/>
+        <w:rPr>
+          <w:rFonts w:ascii="Times New Roman" w:hAnsi="Times New Roman" w:cs="Times New Roman"/>
+          <w:lang w:val="en-US"/>
+        </w:rPr>
+      </w:pPr>
+    </w:p>
+    <w:p>
+      <w:pPr>
+        <w:spacing w:after="0"/>
+        <w:jc w:val="both"/>
+        <w:rPr>
+          <w:rFonts w:ascii="Times New Roman" w:hAnsi="Times New Roman" w:cs="Times New Roman"/>
+          <w:lang w:val="en-US"/>
+        </w:rPr>
+      </w:pPr>
+      <w:r>
+        <w:rPr>
+          <w:rFonts w:ascii="Times New Roman" w:hAnsi="Times New Roman" w:cs="Times New Roman"/>
+          <w:lang w:val="en-US"/>
+        </w:rPr>
+        <w:t>The study also highlights that the underlying hazards influence the way that misclassification affects risk estimates in each study, and the necessity to understand misclassification bias within the specific group or population under study and its effect on outcomes.</w:t>
+      </w:r>
+    </w:p>
+    <w:p>
+      <w:pPr>
+        <w:pBdr>
+          <w:bottom w:val="single" w:sz="6" w:space="1" w:color="auto"/>
+        </w:pBdr>
+        <w:spacing w:after="0" w:line="240" w:lineRule="auto"/>
+        <w:rPr>
+          <w:rFonts w:ascii="Times New Roman" w:hAnsi="Times New Roman" w:cs="Times New Roman"/>
+          <w:lang w:val="en-US"/>
+        </w:rPr>
+      </w:pPr>
+    </w:p>
+    <w:p>
+      <w:pPr>
         <w:rPr>
           <w:rFonts w:ascii="Times New Roman" w:hAnsi="Times New Roman" w:cs="Times New Roman"/>
           <w:lang w:val="en-US"/>
@@ -6135,6 +7362,118 @@
     </w:p>
     <w:p>
       <w:pPr>
+        <w:pStyle w:val="Paragrafoelenco"/>
+        <w:autoSpaceDE w:val="0"/>
+        <w:autoSpaceDN w:val="0"/>
+        <w:adjustRightInd w:val="0"/>
+        <w:spacing w:after="0"/>
+        <w:ind w:left="0"/>
+        <w:jc w:val="both"/>
+        <w:rPr>
+          <w:rFonts w:ascii="Times New Roman" w:hAnsi="Times New Roman" w:cs="Times New Roman"/>
+          <w:b/>
+          <w:bCs/>
+          <w:lang w:val="en-GB"/>
+        </w:rPr>
+      </w:pPr>
+      <w:r>
+        <w:rPr>
+          <w:rFonts w:ascii="Times New Roman" w:hAnsi="Times New Roman" w:cs="Times New Roman"/>
+          <w:lang w:val="en-GB"/>
+        </w:rPr>
+        <w:t>Immunoglobulin A (IgA) nephropathy is the most common type</w:t>
+      </w:r>
+      <w:r>
+        <w:rPr>
+          <w:rFonts w:ascii="Times New Roman" w:hAnsi="Times New Roman" w:cs="Times New Roman"/>
+          <w:lang w:val="en-GB"/>
+        </w:rPr>
+        <w:t xml:space="preserve"> </w:t>
+      </w:r>
+      <w:r>
+        <w:rPr>
+          <w:rFonts w:ascii="Times New Roman" w:hAnsi="Times New Roman" w:cs="Times New Roman"/>
+          <w:lang w:val="en-GB"/>
+        </w:rPr>
+        <w:t>of primary glomerulonephritis worldwide</w:t>
+      </w:r>
+      <w:r>
+        <w:rPr>
+          <w:rFonts w:ascii="Times New Roman" w:hAnsi="Times New Roman" w:cs="Times New Roman"/>
+          <w:lang w:val="en-GB"/>
+        </w:rPr>
+        <w:t xml:space="preserve"> yet the optimal therapy remains unknown. ACE inhibitors or angiotensin receptor blockers (ARB) don’t seem to be enough to treat severe patients. </w:t>
+      </w:r>
+      <w:r>
+        <w:rPr>
+          <w:rFonts w:ascii="Times New Roman" w:hAnsi="Times New Roman" w:cs="Times New Roman"/>
+          <w:lang w:val="en-GB"/>
+        </w:rPr>
+        <w:t>Preliminary data suggest a more complete suppression of the intra-renal RAAS with direct renin inhibition as compared with ARBs and ACE inhibitors</w:t>
+      </w:r>
+      <w:r>
+        <w:rPr>
+          <w:rFonts w:ascii="Times New Roman" w:hAnsi="Times New Roman" w:cs="Times New Roman"/>
+          <w:lang w:val="en-GB"/>
+        </w:rPr>
+        <w:t xml:space="preserve"> </w:t>
+      </w:r>
+      <w:r>
+        <w:rPr>
+          <w:rFonts w:ascii="Times New Roman" w:hAnsi="Times New Roman" w:cs="Times New Roman"/>
+          <w:lang w:val="en-GB"/>
+        </w:rPr>
+        <w:t xml:space="preserve">Laboratory research and previous study suggest that </w:t>
+      </w:r>
+      <w:proofErr w:type="spellStart"/>
+      <w:r>
+        <w:rPr>
+          <w:rFonts w:ascii="Times New Roman" w:hAnsi="Times New Roman" w:cs="Times New Roman"/>
+          <w:lang w:val="en-GB"/>
+        </w:rPr>
+        <w:t>aliskiren</w:t>
+      </w:r>
+      <w:proofErr w:type="spellEnd"/>
+      <w:r>
+        <w:rPr>
+          <w:rFonts w:ascii="Times New Roman" w:hAnsi="Times New Roman" w:cs="Times New Roman"/>
+          <w:lang w:val="en-GB"/>
+        </w:rPr>
+        <w:t>, a direct renin inhibitor, has also an anti-</w:t>
+      </w:r>
+      <w:proofErr w:type="spellStart"/>
+      <w:r>
+        <w:rPr>
+          <w:rFonts w:ascii="Times New Roman" w:hAnsi="Times New Roman" w:cs="Times New Roman"/>
+          <w:lang w:val="en-GB"/>
+        </w:rPr>
+        <w:t>proteinuric</w:t>
+      </w:r>
+      <w:proofErr w:type="spellEnd"/>
+      <w:r>
+        <w:rPr>
+          <w:rFonts w:ascii="Times New Roman" w:hAnsi="Times New Roman" w:cs="Times New Roman"/>
+          <w:lang w:val="en-GB"/>
+        </w:rPr>
+        <w:t xml:space="preserve"> </w:t>
+      </w:r>
+      <w:r>
+        <w:rPr>
+          <w:rFonts w:ascii="Times New Roman" w:hAnsi="Times New Roman" w:cs="Times New Roman"/>
+          <w:lang w:val="en-GB"/>
+        </w:rPr>
+        <w:t>effects.</w:t>
+      </w:r>
+      <w:r>
+        <w:rPr>
+          <w:rFonts w:ascii="Times New Roman" w:hAnsi="Times New Roman" w:cs="Times New Roman"/>
+          <w:lang w:val="en-GB"/>
+        </w:rPr>
+        <w:t xml:space="preserve"> That’s the effect the authors are looking to quantify.</w:t>
+      </w:r>
+    </w:p>
+    <w:p>
+      <w:pPr>
         <w:spacing w:after="0" w:line="240" w:lineRule="auto"/>
         <w:rPr>
           <w:rFonts w:ascii="Times New Roman" w:hAnsi="Times New Roman" w:cs="Times New Roman"/>
@@ -6169,6 +7508,222 @@
     <w:p>
       <w:pPr>
         <w:spacing w:after="0" w:line="240" w:lineRule="auto"/>
+        <w:jc w:val="both"/>
+        <w:rPr>
+          <w:rFonts w:ascii="Times New Roman" w:hAnsi="Times New Roman" w:cs="Times New Roman"/>
+          <w:lang w:val="en-US"/>
+        </w:rPr>
+      </w:pPr>
+      <w:r>
+        <w:rPr>
+          <w:rFonts w:ascii="Times New Roman" w:hAnsi="Times New Roman" w:cs="Times New Roman"/>
+          <w:lang w:val="en-US"/>
+        </w:rPr>
+        <w:t>It’s a randomized crossover study.</w:t>
+      </w:r>
+    </w:p>
+    <w:p>
+      <w:pPr>
+        <w:spacing w:after="0" w:line="240" w:lineRule="auto"/>
+        <w:jc w:val="both"/>
+        <w:rPr>
+          <w:rFonts w:ascii="Times New Roman" w:hAnsi="Times New Roman" w:cs="Times New Roman"/>
+          <w:lang w:val="en-US"/>
+        </w:rPr>
+      </w:pPr>
+      <w:r>
+        <w:rPr>
+          <w:rFonts w:ascii="Times New Roman" w:hAnsi="Times New Roman" w:cs="Times New Roman"/>
+          <w:lang w:val="en-US"/>
+        </w:rPr>
+        <w:t xml:space="preserve">In a crossover trial, all participants receive all the interventions but the order in which they receive the interventions (the sequence) is </w:t>
+      </w:r>
+      <w:proofErr w:type="spellStart"/>
+      <w:r>
+        <w:rPr>
+          <w:rFonts w:ascii="Times New Roman" w:hAnsi="Times New Roman" w:cs="Times New Roman"/>
+          <w:lang w:val="en-US"/>
+        </w:rPr>
+        <w:t>randomised</w:t>
+      </w:r>
+      <w:proofErr w:type="spellEnd"/>
+      <w:r>
+        <w:rPr>
+          <w:rFonts w:ascii="Times New Roman" w:hAnsi="Times New Roman" w:cs="Times New Roman"/>
+          <w:lang w:val="en-US"/>
+        </w:rPr>
+        <w:t>.</w:t>
+      </w:r>
+    </w:p>
+    <w:p>
+      <w:pPr>
+        <w:spacing w:after="0" w:line="240" w:lineRule="auto"/>
+        <w:jc w:val="both"/>
+        <w:rPr>
+          <w:rFonts w:ascii="Times New Roman" w:hAnsi="Times New Roman" w:cs="Times New Roman"/>
+          <w:lang w:val="en-US"/>
+        </w:rPr>
+      </w:pPr>
+    </w:p>
+    <w:p>
+      <w:pPr>
+        <w:spacing w:after="0" w:line="240" w:lineRule="auto"/>
+        <w:jc w:val="both"/>
+        <w:rPr>
+          <w:rFonts w:ascii="Times New Roman" w:hAnsi="Times New Roman" w:cs="Times New Roman"/>
+          <w:lang w:val="en-US"/>
+        </w:rPr>
+      </w:pPr>
+      <w:r>
+        <w:rPr>
+          <w:rFonts w:ascii="Times New Roman" w:hAnsi="Times New Roman" w:cs="Times New Roman"/>
+          <w:lang w:val="en-US"/>
+        </w:rPr>
+        <w:t xml:space="preserve">For example, if you have 3 interventions, participants will be </w:t>
+      </w:r>
+      <w:proofErr w:type="spellStart"/>
+      <w:r>
+        <w:rPr>
+          <w:rFonts w:ascii="Times New Roman" w:hAnsi="Times New Roman" w:cs="Times New Roman"/>
+          <w:lang w:val="en-US"/>
+        </w:rPr>
+        <w:t>randomised</w:t>
+      </w:r>
+      <w:proofErr w:type="spellEnd"/>
+      <w:r>
+        <w:rPr>
+          <w:rFonts w:ascii="Times New Roman" w:hAnsi="Times New Roman" w:cs="Times New Roman"/>
+          <w:lang w:val="en-US"/>
+        </w:rPr>
+        <w:t xml:space="preserve"> to one of the 3 sequences (ABC or ACB or BCA). Each stage of the assessment in a crossover trial is called a period. Period 1 is when the first intervention is introduced, period 2 is when participants move to the next intervention in the sequence, and so on.</w:t>
+      </w:r>
+    </w:p>
+    <w:p>
+      <w:pPr>
+        <w:spacing w:after="0" w:line="240" w:lineRule="auto"/>
+        <w:jc w:val="both"/>
+        <w:rPr>
+          <w:rFonts w:ascii="Times New Roman" w:hAnsi="Times New Roman" w:cs="Times New Roman"/>
+          <w:lang w:val="en-US"/>
+        </w:rPr>
+      </w:pPr>
+    </w:p>
+    <w:p>
+      <w:pPr>
+        <w:spacing w:after="0" w:line="240" w:lineRule="auto"/>
+        <w:jc w:val="both"/>
+        <w:rPr>
+          <w:rFonts w:ascii="Times New Roman" w:hAnsi="Times New Roman" w:cs="Times New Roman"/>
+          <w:lang w:val="en-US"/>
+        </w:rPr>
+      </w:pPr>
+      <w:r>
+        <w:rPr>
+          <w:rFonts w:ascii="Times New Roman" w:hAnsi="Times New Roman" w:cs="Times New Roman"/>
+          <w:lang w:val="en-US"/>
+        </w:rPr>
+        <w:lastRenderedPageBreak/>
+        <w:t>It’s important to consider that some interventions have a carryover effect. Interventions that can produce longer-lasting effects are not appropriate for crossover trials because the sequence of interventions may impact the results. For example, crossover trials are good for interventions that treat symptoms, but do not work for interventions that cure a condition.</w:t>
+      </w:r>
+    </w:p>
+    <w:p>
+      <w:pPr>
+        <w:spacing w:after="0" w:line="240" w:lineRule="auto"/>
+        <w:jc w:val="both"/>
+        <w:rPr>
+          <w:rFonts w:ascii="Times New Roman" w:hAnsi="Times New Roman" w:cs="Times New Roman"/>
+          <w:lang w:val="en-US"/>
+        </w:rPr>
+      </w:pPr>
+    </w:p>
+    <w:p>
+      <w:pPr>
+        <w:spacing w:after="0" w:line="240" w:lineRule="auto"/>
+        <w:jc w:val="both"/>
+        <w:rPr>
+          <w:rFonts w:ascii="Times New Roman" w:hAnsi="Times New Roman" w:cs="Times New Roman"/>
+          <w:lang w:val="en-US"/>
+        </w:rPr>
+      </w:pPr>
+      <w:r>
+        <w:rPr>
+          <w:rFonts w:ascii="Times New Roman" w:hAnsi="Times New Roman" w:cs="Times New Roman"/>
+          <w:lang w:val="en-US"/>
+        </w:rPr>
+        <w:t>Between the periods, you can introduce a washout period, where participants receive no intervention to let the effects of the previous intervention diminish.</w:t>
+      </w:r>
+    </w:p>
+    <w:p>
+      <w:pPr>
+        <w:spacing w:after="0" w:line="240" w:lineRule="auto"/>
+        <w:jc w:val="both"/>
+        <w:rPr>
+          <w:rFonts w:ascii="Times New Roman" w:hAnsi="Times New Roman" w:cs="Times New Roman"/>
+          <w:lang w:val="en-US"/>
+        </w:rPr>
+      </w:pPr>
+    </w:p>
+    <w:p>
+      <w:pPr>
+        <w:spacing w:after="0" w:line="240" w:lineRule="auto"/>
+        <w:jc w:val="both"/>
+        <w:rPr>
+          <w:rFonts w:ascii="Times New Roman" w:hAnsi="Times New Roman" w:cs="Times New Roman"/>
+          <w:lang w:val="en-US"/>
+        </w:rPr>
+      </w:pPr>
+      <w:r>
+        <w:rPr>
+          <w:rFonts w:ascii="Times New Roman" w:hAnsi="Times New Roman" w:cs="Times New Roman"/>
+          <w:lang w:val="en-US"/>
+        </w:rPr>
+        <w:t xml:space="preserve">In a crossover trial, participants act as their own control. Their data is </w:t>
+      </w:r>
+      <w:proofErr w:type="spellStart"/>
+      <w:r>
+        <w:rPr>
+          <w:rFonts w:ascii="Times New Roman" w:hAnsi="Times New Roman" w:cs="Times New Roman"/>
+          <w:lang w:val="en-US"/>
+        </w:rPr>
+        <w:t>analysed</w:t>
+      </w:r>
+      <w:proofErr w:type="spellEnd"/>
+      <w:r>
+        <w:rPr>
+          <w:rFonts w:ascii="Times New Roman" w:hAnsi="Times New Roman" w:cs="Times New Roman"/>
+          <w:lang w:val="en-US"/>
+        </w:rPr>
+        <w:t xml:space="preserve"> by comparing participants to themselves – before the intervention was introduced and after each intervention period – to find out if there was a change in the outcome you are measuring. </w:t>
+      </w:r>
+      <w:proofErr w:type="spellStart"/>
+      <w:r>
+        <w:rPr>
+          <w:rFonts w:ascii="Times New Roman" w:hAnsi="Times New Roman" w:cs="Times New Roman"/>
+          <w:lang w:val="en-US"/>
+        </w:rPr>
+        <w:t>Thi</w:t>
+      </w:r>
+      <w:r>
+        <w:rPr>
+          <w:rFonts w:ascii="Times New Roman" w:hAnsi="Times New Roman" w:cs="Times New Roman"/>
+          <w:lang w:val="en-US"/>
+        </w:rPr>
+        <w:t>l</w:t>
+      </w:r>
+      <w:proofErr w:type="spellEnd"/>
+    </w:p>
+    <w:p>
+      <w:pPr>
+        <w:spacing w:after="0" w:line="240" w:lineRule="auto"/>
+        <w:rPr>
+          <w:rFonts w:ascii="Times New Roman" w:hAnsi="Times New Roman" w:cs="Times New Roman"/>
+          <w:lang w:val="en-US"/>
+        </w:rPr>
+      </w:pPr>
+    </w:p>
+    <w:p>
+      <w:pPr>
+        <w:spacing w:after="0" w:line="240" w:lineRule="auto"/>
         <w:rPr>
           <w:rFonts w:ascii="Times New Roman" w:hAnsi="Times New Roman" w:cs="Times New Roman"/>
           <w:lang w:val="en-US"/>
@@ -6197,6 +7752,22 @@
           <w:lang w:val="en-US"/>
         </w:rPr>
         <w:t>What is the primary end point?</w:t>
+      </w:r>
+    </w:p>
+    <w:p>
+      <w:pPr>
+        <w:spacing w:after="0" w:line="240" w:lineRule="auto"/>
+        <w:rPr>
+          <w:rFonts w:ascii="Times New Roman" w:hAnsi="Times New Roman" w:cs="Times New Roman"/>
+          <w:lang w:val="en-US"/>
+        </w:rPr>
+      </w:pPr>
+      <w:r>
+        <w:rPr>
+          <w:rFonts w:ascii="Times New Roman" w:hAnsi="Times New Roman" w:cs="Times New Roman"/>
+          <w:lang w:val="en-US"/>
+        </w:rPr>
+        <w:t>The change in proteinuria</w:t>
       </w:r>
     </w:p>
     <w:p>
@@ -6252,6 +7823,83 @@
         </w:rPr>
         <w:t>Advantages:</w:t>
       </w:r>
+      <w:r>
+        <w:rPr>
+          <w:rFonts w:ascii="Times New Roman" w:hAnsi="Times New Roman" w:cs="Times New Roman"/>
+          <w:lang w:val="en-US"/>
+        </w:rPr>
+        <w:t xml:space="preserve"> </w:t>
+      </w:r>
+    </w:p>
+    <w:p>
+      <w:pPr>
+        <w:pStyle w:val="Paragrafoelenco"/>
+        <w:numPr>
+          <w:ilvl w:val="1"/>
+          <w:numId w:val="6"/>
+        </w:numPr>
+        <w:spacing w:after="0" w:line="240" w:lineRule="auto"/>
+        <w:rPr>
+          <w:rFonts w:ascii="Times New Roman" w:hAnsi="Times New Roman" w:cs="Times New Roman"/>
+          <w:lang w:val="en-US"/>
+        </w:rPr>
+      </w:pPr>
+      <w:r>
+        <w:rPr>
+          <w:rFonts w:ascii="Times New Roman" w:hAnsi="Times New Roman" w:cs="Times New Roman"/>
+          <w:lang w:val="en-US"/>
+        </w:rPr>
+        <w:t>a crossover RCT potentially more efficient than other RCTs of a similar size.</w:t>
+      </w:r>
+    </w:p>
+    <w:p>
+      <w:pPr>
+        <w:pStyle w:val="Paragrafoelenco"/>
+        <w:numPr>
+          <w:ilvl w:val="1"/>
+          <w:numId w:val="6"/>
+        </w:numPr>
+        <w:spacing w:after="0" w:line="240" w:lineRule="auto"/>
+        <w:rPr>
+          <w:rFonts w:ascii="Times New Roman" w:hAnsi="Times New Roman" w:cs="Times New Roman"/>
+          <w:lang w:val="en-US"/>
+        </w:rPr>
+      </w:pPr>
+      <w:r>
+        <w:rPr>
+          <w:rFonts w:ascii="Times New Roman" w:hAnsi="Times New Roman" w:cs="Times New Roman"/>
+          <w:lang w:val="en-US"/>
+        </w:rPr>
+        <w:t>better for long-term or chronic conditions with stable symptoms</w:t>
+      </w:r>
+    </w:p>
+    <w:p>
+      <w:pPr>
+        <w:pStyle w:val="Paragrafoelenco"/>
+        <w:numPr>
+          <w:ilvl w:val="1"/>
+          <w:numId w:val="6"/>
+        </w:numPr>
+        <w:spacing w:after="0" w:line="240" w:lineRule="auto"/>
+        <w:rPr>
+          <w:rFonts w:ascii="Times New Roman" w:hAnsi="Times New Roman" w:cs="Times New Roman"/>
+          <w:lang w:val="en-US"/>
+        </w:rPr>
+      </w:pPr>
+      <w:r>
+        <w:rPr>
+          <w:rFonts w:ascii="Times New Roman" w:hAnsi="Times New Roman" w:cs="Times New Roman"/>
+          <w:lang w:val="en-US"/>
+        </w:rPr>
+        <w:t>t</w:t>
+      </w:r>
+      <w:r>
+        <w:rPr>
+          <w:rFonts w:ascii="Times New Roman" w:hAnsi="Times New Roman" w:cs="Times New Roman"/>
+          <w:lang w:val="en-US"/>
+        </w:rPr>
+        <w:t>he crossover design removes the variation between participants which exists in a parallel trial where each participant only receives one intervention.</w:t>
+      </w:r>
     </w:p>
     <w:p>
       <w:pPr>
@@ -6273,6 +7921,92 @@
         </w:rPr>
         <w:t>Constraints:</w:t>
       </w:r>
+      <w:r>
+        <w:rPr>
+          <w:rFonts w:ascii="Times New Roman" w:hAnsi="Times New Roman" w:cs="Times New Roman"/>
+          <w:lang w:val="en-US"/>
+        </w:rPr>
+        <w:t xml:space="preserve"> </w:t>
+      </w:r>
+    </w:p>
+    <w:p>
+      <w:pPr>
+        <w:pStyle w:val="Paragrafoelenco"/>
+        <w:numPr>
+          <w:ilvl w:val="1"/>
+          <w:numId w:val="6"/>
+        </w:numPr>
+        <w:spacing w:after="0" w:line="240" w:lineRule="auto"/>
+        <w:rPr>
+          <w:rFonts w:ascii="Times New Roman" w:hAnsi="Times New Roman" w:cs="Times New Roman"/>
+          <w:lang w:val="en-US"/>
+        </w:rPr>
+      </w:pPr>
+      <w:r>
+        <w:rPr>
+          <w:rFonts w:ascii="Times New Roman" w:hAnsi="Times New Roman" w:cs="Times New Roman"/>
+          <w:lang w:val="en-US"/>
+        </w:rPr>
+        <w:t>not well suited for acute conditions</w:t>
+      </w:r>
+    </w:p>
+    <w:p>
+      <w:pPr>
+        <w:pStyle w:val="Paragrafoelenco"/>
+        <w:numPr>
+          <w:ilvl w:val="1"/>
+          <w:numId w:val="6"/>
+        </w:numPr>
+        <w:spacing w:after="0" w:line="240" w:lineRule="auto"/>
+        <w:rPr>
+          <w:rFonts w:ascii="Times New Roman" w:hAnsi="Times New Roman" w:cs="Times New Roman"/>
+          <w:lang w:val="en-US"/>
+        </w:rPr>
+      </w:pPr>
+      <w:r>
+        <w:rPr>
+          <w:rFonts w:ascii="Times New Roman" w:hAnsi="Times New Roman" w:cs="Times New Roman"/>
+          <w:lang w:val="en-US"/>
+        </w:rPr>
+        <w:t>carry-over effects</w:t>
+      </w:r>
+    </w:p>
+    <w:p>
+      <w:pPr>
+        <w:pStyle w:val="Paragrafoelenco"/>
+        <w:numPr>
+          <w:ilvl w:val="1"/>
+          <w:numId w:val="6"/>
+        </w:numPr>
+        <w:spacing w:after="0" w:line="240" w:lineRule="auto"/>
+        <w:rPr>
+          <w:rFonts w:ascii="Times New Roman" w:hAnsi="Times New Roman" w:cs="Times New Roman"/>
+          <w:lang w:val="en-US"/>
+        </w:rPr>
+      </w:pPr>
+      <w:r>
+        <w:rPr>
+          <w:rFonts w:ascii="Times New Roman" w:hAnsi="Times New Roman" w:cs="Times New Roman"/>
+          <w:lang w:val="en-US"/>
+        </w:rPr>
+        <w:t xml:space="preserve">potentially more </w:t>
+      </w:r>
+      <w:proofErr w:type="spellStart"/>
+      <w:r>
+        <w:rPr>
+          <w:rFonts w:ascii="Times New Roman" w:hAnsi="Times New Roman" w:cs="Times New Roman"/>
+          <w:lang w:val="en-US"/>
+        </w:rPr>
+        <w:t>LoS</w:t>
+      </w:r>
+      <w:proofErr w:type="spellEnd"/>
+      <w:r>
+        <w:rPr>
+          <w:rFonts w:ascii="Times New Roman" w:hAnsi="Times New Roman" w:cs="Times New Roman"/>
+          <w:lang w:val="en-US"/>
+        </w:rPr>
+        <w:t xml:space="preserve"> since it takes longer to participate in multiple treatment arms</w:t>
+      </w:r>
     </w:p>
     <w:p>
       <w:pPr>
@@ -6310,7 +8044,28 @@
     <w:p>
       <w:pPr>
         <w:spacing w:after="0" w:line="240" w:lineRule="auto"/>
-        <w:ind w:left="720"/>
+        <w:jc w:val="both"/>
+        <w:rPr>
+          <w:rFonts w:ascii="Times New Roman" w:hAnsi="Times New Roman" w:cs="Times New Roman"/>
+          <w:lang w:val="en-GB"/>
+        </w:rPr>
+      </w:pPr>
+      <w:r>
+        <w:rPr>
+          <w:lang w:val="en-GB"/>
+        </w:rPr>
+        <w:t>reduce carryover effects from the previous treatments and help researchers determine whether the outcome of the study is due to the effects of the study drug</w:t>
+      </w:r>
+      <w:r>
+        <w:rPr>
+          <w:lang w:val="en-GB"/>
+        </w:rPr>
+        <w:t>.</w:t>
+      </w:r>
+    </w:p>
+    <w:p>
+      <w:pPr>
+        <w:spacing w:after="0" w:line="240" w:lineRule="auto"/>
         <w:rPr>
           <w:rFonts w:ascii="Times New Roman" w:hAnsi="Times New Roman" w:cs="Times New Roman"/>
           <w:lang w:val="en-US"/>
@@ -6433,6 +8188,162 @@
               <w:rPr>
                 <w:rFonts w:ascii="Times New Roman" w:eastAsia="Times New Roman" w:hAnsi="Times New Roman" w:cs="Times New Roman"/>
                 <w:bCs/>
+                <w:noProof/>
+                <w:lang w:val="en-US" w:eastAsia="fr-FR"/>
+              </w:rPr>
+              <mc:AlternateContent>
+                <mc:Choice Requires="wps">
+                  <w:drawing>
+                    <wp:anchor distT="0" distB="0" distL="114300" distR="114300" simplePos="0" relativeHeight="251680768" behindDoc="0" locked="0" layoutInCell="1" allowOverlap="1" wp14:anchorId="60031361" wp14:editId="514CE408">
+                      <wp:simplePos x="0" y="0"/>
+                      <wp:positionH relativeFrom="leftMargin">
+                        <wp:posOffset>-167641</wp:posOffset>
+                      </wp:positionH>
+                      <wp:positionV relativeFrom="paragraph">
+                        <wp:posOffset>109855</wp:posOffset>
+                      </wp:positionV>
+                      <wp:extent cx="447675" cy="45719"/>
+                      <wp:effectExtent l="0" t="95250" r="0" b="126365"/>
+                      <wp:wrapNone/>
+                      <wp:docPr id="13" name="Connettore 2 13"/>
+                      <wp:cNvGraphicFramePr/>
+                      <a:graphic xmlns:a="http://schemas.openxmlformats.org/drawingml/2006/main">
+                        <a:graphicData uri="http://schemas.microsoft.com/office/word/2010/wordprocessingShape">
+                          <wps:wsp>
+                            <wps:cNvCnPr/>
+                            <wps:spPr>
+                              <a:xfrm>
+                                <a:off x="0" y="0"/>
+                                <a:ext cx="447675" cy="45719"/>
+                              </a:xfrm>
+                              <a:prstGeom prst="straightConnector1">
+                                <a:avLst/>
+                              </a:prstGeom>
+                              <a:ln w="57150">
+                                <a:tailEnd type="triangle"/>
+                              </a:ln>
+                            </wps:spPr>
+                            <wps:style>
+                              <a:lnRef idx="1">
+                                <a:schemeClr val="dk1"/>
+                              </a:lnRef>
+                              <a:fillRef idx="0">
+                                <a:schemeClr val="dk1"/>
+                              </a:fillRef>
+                              <a:effectRef idx="0">
+                                <a:schemeClr val="dk1"/>
+                              </a:effectRef>
+                              <a:fontRef idx="minor">
+                                <a:schemeClr val="tx1"/>
+                              </a:fontRef>
+                            </wps:style>
+                            <wps:bodyPr/>
+                          </wps:wsp>
+                        </a:graphicData>
+                      </a:graphic>
+                      <wp14:sizeRelH relativeFrom="margin">
+                        <wp14:pctWidth>0</wp14:pctWidth>
+                      </wp14:sizeRelH>
+                      <wp14:sizeRelV relativeFrom="margin">
+                        <wp14:pctHeight>0</wp14:pctHeight>
+                      </wp14:sizeRelV>
+                    </wp:anchor>
+                  </w:drawing>
+                </mc:Choice>
+                <mc:Fallback>
+                  <w:pict>
+                    <v:shapetype w14:anchorId="65FF758C" id="_x0000_t32" coordsize="21600,21600" o:spt="32" o:oned="t" path="m,l21600,21600e" filled="f">
+                      <v:path arrowok="t" fillok="f" o:connecttype="none"/>
+                      <o:lock v:ext="edit" shapetype="t"/>
+                    </v:shapetype>
+                    <v:shape id="Connettore 2 13" o:spid="_x0000_s1026" type="#_x0000_t32" style="position:absolute;margin-left:-13.2pt;margin-top:8.65pt;width:35.25pt;height:3.6pt;z-index:251680768;visibility:visible;mso-wrap-style:square;mso-width-percent:0;mso-height-percent:0;mso-wrap-distance-left:9pt;mso-wrap-distance-top:0;mso-wrap-distance-right:9pt;mso-wrap-distance-bottom:0;mso-position-horizontal:absolute;mso-position-horizontal-relative:left-margin-area;mso-position-vertical:absolute;mso-position-vertical-relative:text;mso-width-percent:0;mso-height-percent:0;mso-width-relative:margin;mso-height-relative:margin" o:gfxdata="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" strokecolor="black [3040]" strokeweight="4.5pt">
+                      <v:stroke endarrow="block"/>
+                      <w10:wrap anchorx="margin"/>
+                    </v:shape>
+                  </w:pict>
+                </mc:Fallback>
+              </mc:AlternateContent>
+            </w:r>
+            <w:r>
+              <w:rPr>
+                <w:rFonts w:ascii="Times New Roman" w:eastAsia="Times New Roman" w:hAnsi="Times New Roman" w:cs="Times New Roman"/>
+                <w:bCs/>
+                <w:noProof/>
+                <w:lang w:val="en-US" w:eastAsia="fr-FR"/>
+              </w:rPr>
+              <mc:AlternateContent>
+                <mc:Choice Requires="wps">
+                  <w:drawing>
+                    <wp:anchor distT="0" distB="0" distL="114300" distR="114300" simplePos="0" relativeHeight="251676672" behindDoc="0" locked="0" layoutInCell="1" allowOverlap="1" wp14:anchorId="3433C3FE" wp14:editId="26DAB3DF">
+                      <wp:simplePos x="0" y="0"/>
+                      <wp:positionH relativeFrom="leftMargin">
+                        <wp:posOffset>-177165</wp:posOffset>
+                      </wp:positionH>
+                      <wp:positionV relativeFrom="paragraph">
+                        <wp:posOffset>481330</wp:posOffset>
+                      </wp:positionV>
+                      <wp:extent cx="371475" cy="1323975"/>
+                      <wp:effectExtent l="19050" t="0" r="85725" b="47625"/>
+                      <wp:wrapNone/>
+                      <wp:docPr id="12" name="Connettore 2 12"/>
+                      <wp:cNvGraphicFramePr/>
+                      <a:graphic xmlns:a="http://schemas.openxmlformats.org/drawingml/2006/main">
+                        <a:graphicData uri="http://schemas.microsoft.com/office/word/2010/wordprocessingShape">
+                          <wps:wsp>
+                            <wps:cNvCnPr/>
+                            <wps:spPr>
+                              <a:xfrm>
+                                <a:off x="0" y="0"/>
+                                <a:ext cx="371475" cy="1323975"/>
+                              </a:xfrm>
+                              <a:prstGeom prst="straightConnector1">
+                                <a:avLst/>
+                              </a:prstGeom>
+                              <a:ln w="57150">
+                                <a:tailEnd type="triangle"/>
+                              </a:ln>
+                            </wps:spPr>
+                            <wps:style>
+                              <a:lnRef idx="1">
+                                <a:schemeClr val="dk1"/>
+                              </a:lnRef>
+                              <a:fillRef idx="0">
+                                <a:schemeClr val="dk1"/>
+                              </a:fillRef>
+                              <a:effectRef idx="0">
+                                <a:schemeClr val="dk1"/>
+                              </a:effectRef>
+                              <a:fontRef idx="minor">
+                                <a:schemeClr val="tx1"/>
+                              </a:fontRef>
+                            </wps:style>
+                            <wps:bodyPr/>
+                          </wps:wsp>
+                        </a:graphicData>
+                      </a:graphic>
+                      <wp14:sizeRelH relativeFrom="margin">
+                        <wp14:pctWidth>0</wp14:pctWidth>
+                      </wp14:sizeRelH>
+                      <wp14:sizeRelV relativeFrom="margin">
+                        <wp14:pctHeight>0</wp14:pctHeight>
+                      </wp14:sizeRelV>
+                    </wp:anchor>
+                  </w:drawing>
+                </mc:Choice>
+                <mc:Fallback>
+                  <w:pict>
+                    <v:shape w14:anchorId="6102822C" id="Connettore 2 12" o:spid="_x0000_s1026" type="#_x0000_t32" style="position:absolute;margin-left:-13.95pt;margin-top:37.9pt;width:29.25pt;height:104.25pt;z-index:251676672;visibility:visible;mso-wrap-style:square;mso-width-percent:0;mso-height-percent:0;mso-wrap-distance-left:9pt;mso-wrap-distance-top:0;mso-wrap-distance-right:9pt;mso-wrap-distance-bottom:0;mso-position-horizontal:absolute;mso-position-horizontal-relative:left-margin-area;mso-position-vertical:absolute;mso-position-vertical-relative:text;mso-width-percent:0;mso-height-percent:0;mso-width-relative:margin;mso-height-relative:margin" o:gfxdata="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" strokecolor="black [3040]" strokeweight="4.5pt">
+                      <v:stroke endarrow="block"/>
+                      <w10:wrap anchorx="margin"/>
+                    </v:shape>
+                  </w:pict>
+                </mc:Fallback>
+              </mc:AlternateContent>
+            </w:r>
+            <w:r>
+              <w:rPr>
+                <w:rFonts w:ascii="Times New Roman" w:eastAsia="Times New Roman" w:hAnsi="Times New Roman" w:cs="Times New Roman"/>
+                <w:bCs/>
                 <w:lang w:val="en-US" w:eastAsia="fr-FR"/>
               </w:rPr>
               <w:t>•</w:t>
@@ -6506,6 +8417,82 @@
               <w:rPr>
                 <w:rFonts w:ascii="Times New Roman" w:eastAsia="Times New Roman" w:hAnsi="Times New Roman" w:cs="Times New Roman"/>
                 <w:bCs/>
+                <w:noProof/>
+                <w:lang w:val="en-US" w:eastAsia="fr-FR"/>
+              </w:rPr>
+              <mc:AlternateContent>
+                <mc:Choice Requires="wps">
+                  <w:drawing>
+                    <wp:anchor distT="0" distB="0" distL="114300" distR="114300" simplePos="0" relativeHeight="251682816" behindDoc="0" locked="0" layoutInCell="1" allowOverlap="1" wp14:anchorId="35BD6E57" wp14:editId="620828F1">
+                      <wp:simplePos x="0" y="0"/>
+                      <wp:positionH relativeFrom="leftMargin">
+                        <wp:posOffset>106680</wp:posOffset>
+                      </wp:positionH>
+                      <wp:positionV relativeFrom="paragraph">
+                        <wp:posOffset>445770</wp:posOffset>
+                      </wp:positionV>
+                      <wp:extent cx="552450" cy="561975"/>
+                      <wp:effectExtent l="19050" t="38100" r="57150" b="47625"/>
+                      <wp:wrapNone/>
+                      <wp:docPr id="14" name="Connettore 2 14"/>
+                      <wp:cNvGraphicFramePr/>
+                      <a:graphic xmlns:a="http://schemas.openxmlformats.org/drawingml/2006/main">
+                        <a:graphicData uri="http://schemas.microsoft.com/office/word/2010/wordprocessingShape">
+                          <wps:wsp>
+                            <wps:cNvCnPr/>
+                            <wps:spPr>
+                              <a:xfrm flipV="1">
+                                <a:off x="0" y="0"/>
+                                <a:ext cx="552450" cy="561975"/>
+                              </a:xfrm>
+                              <a:prstGeom prst="straightConnector1">
+                                <a:avLst/>
+                              </a:prstGeom>
+                              <a:ln w="57150">
+                                <a:tailEnd type="triangle"/>
+                              </a:ln>
+                            </wps:spPr>
+                            <wps:style>
+                              <a:lnRef idx="1">
+                                <a:schemeClr val="dk1"/>
+                              </a:lnRef>
+                              <a:fillRef idx="0">
+                                <a:schemeClr val="dk1"/>
+                              </a:fillRef>
+                              <a:effectRef idx="0">
+                                <a:schemeClr val="dk1"/>
+                              </a:effectRef>
+                              <a:fontRef idx="minor">
+                                <a:schemeClr val="tx1"/>
+                              </a:fontRef>
+                            </wps:style>
+                            <wps:bodyPr/>
+                          </wps:wsp>
+                        </a:graphicData>
+                      </a:graphic>
+                      <wp14:sizeRelH relativeFrom="margin">
+                        <wp14:pctWidth>0</wp14:pctWidth>
+                      </wp14:sizeRelH>
+                      <wp14:sizeRelV relativeFrom="margin">
+                        <wp14:pctHeight>0</wp14:pctHeight>
+                      </wp14:sizeRelV>
+                    </wp:anchor>
+                  </w:drawing>
+                </mc:Choice>
+                <mc:Fallback>
+                  <w:pict>
+                    <v:shape w14:anchorId="411575BF" id="Connettore 2 14" o:spid="_x0000_s1026" type="#_x0000_t32" style="position:absolute;margin-left:8.4pt;margin-top:35.1pt;width:43.5pt;height:44.25pt;flip:y;z-index:251682816;visibility:visible;mso-wrap-style:square;mso-width-percent:0;mso-height-percent:0;mso-wrap-distance-left:9pt;mso-wrap-distance-top:0;mso-wrap-distance-right:9pt;mso-wrap-distance-bottom:0;mso-position-horizontal:absolute;mso-position-horizontal-relative:left-margin-area;mso-position-vertical:absolute;mso-position-vertical-relative:text;mso-width-percent:0;mso-height-percent:0;mso-width-relative:margin;mso-height-relative:margin" o:gfxdata="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" strokecolor="black [3040]" strokeweight="4.5pt">
+                      <v:stroke endarrow="block"/>
+                      <w10:wrap anchorx="margin"/>
+                    </v:shape>
+                  </w:pict>
+                </mc:Fallback>
+              </mc:AlternateContent>
+            </w:r>
+            <w:r>
+              <w:rPr>
+                <w:rFonts w:ascii="Times New Roman" w:eastAsia="Times New Roman" w:hAnsi="Times New Roman" w:cs="Times New Roman"/>
+                <w:bCs/>
                 <w:lang w:val="en-US" w:eastAsia="fr-FR"/>
               </w:rPr>
               <w:t>•</w:t>
@@ -6602,6 +8589,82 @@
               <w:rPr>
                 <w:rFonts w:ascii="Times New Roman" w:eastAsia="Times New Roman" w:hAnsi="Times New Roman" w:cs="Times New Roman"/>
                 <w:bCs/>
+                <w:noProof/>
+                <w:lang w:val="en-US" w:eastAsia="fr-FR"/>
+              </w:rPr>
+              <mc:AlternateContent>
+                <mc:Choice Requires="wps">
+                  <w:drawing>
+                    <wp:anchor distT="0" distB="0" distL="114300" distR="114300" simplePos="0" relativeHeight="251686912" behindDoc="0" locked="0" layoutInCell="1" allowOverlap="1" wp14:anchorId="18987474" wp14:editId="1CDB5BF3">
+                      <wp:simplePos x="0" y="0"/>
+                      <wp:positionH relativeFrom="leftMargin">
+                        <wp:posOffset>135255</wp:posOffset>
+                      </wp:positionH>
+                      <wp:positionV relativeFrom="paragraph">
+                        <wp:posOffset>67309</wp:posOffset>
+                      </wp:positionV>
+                      <wp:extent cx="438150" cy="619125"/>
+                      <wp:effectExtent l="19050" t="19050" r="76200" b="47625"/>
+                      <wp:wrapNone/>
+                      <wp:docPr id="16" name="Connettore 2 16"/>
+                      <wp:cNvGraphicFramePr/>
+                      <a:graphic xmlns:a="http://schemas.openxmlformats.org/drawingml/2006/main">
+                        <a:graphicData uri="http://schemas.microsoft.com/office/word/2010/wordprocessingShape">
+                          <wps:wsp>
+                            <wps:cNvCnPr/>
+                            <wps:spPr>
+                              <a:xfrm>
+                                <a:off x="0" y="0"/>
+                                <a:ext cx="438150" cy="619125"/>
+                              </a:xfrm>
+                              <a:prstGeom prst="straightConnector1">
+                                <a:avLst/>
+                              </a:prstGeom>
+                              <a:ln w="57150">
+                                <a:tailEnd type="triangle"/>
+                              </a:ln>
+                            </wps:spPr>
+                            <wps:style>
+                              <a:lnRef idx="1">
+                                <a:schemeClr val="dk1"/>
+                              </a:lnRef>
+                              <a:fillRef idx="0">
+                                <a:schemeClr val="dk1"/>
+                              </a:fillRef>
+                              <a:effectRef idx="0">
+                                <a:schemeClr val="dk1"/>
+                              </a:effectRef>
+                              <a:fontRef idx="minor">
+                                <a:schemeClr val="tx1"/>
+                              </a:fontRef>
+                            </wps:style>
+                            <wps:bodyPr/>
+                          </wps:wsp>
+                        </a:graphicData>
+                      </a:graphic>
+                      <wp14:sizeRelH relativeFrom="margin">
+                        <wp14:pctWidth>0</wp14:pctWidth>
+                      </wp14:sizeRelH>
+                      <wp14:sizeRelV relativeFrom="margin">
+                        <wp14:pctHeight>0</wp14:pctHeight>
+                      </wp14:sizeRelV>
+                    </wp:anchor>
+                  </w:drawing>
+                </mc:Choice>
+                <mc:Fallback>
+                  <w:pict>
+                    <v:shape w14:anchorId="1D31753C" id="Connettore 2 16" o:spid="_x0000_s1026" type="#_x0000_t32" style="position:absolute;margin-left:10.65pt;margin-top:5.3pt;width:34.5pt;height:48.75pt;z-index:251686912;visibility:visible;mso-wrap-style:square;mso-width-percent:0;mso-height-percent:0;mso-wrap-distance-left:9pt;mso-wrap-distance-top:0;mso-wrap-distance-right:9pt;mso-wrap-distance-bottom:0;mso-position-horizontal:absolute;mso-position-horizontal-relative:left-margin-area;mso-position-vertical:absolute;mso-position-vertical-relative:text;mso-width-percent:0;mso-height-percent:0;mso-width-relative:margin;mso-height-relative:margin" o:gfxdata="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" strokecolor="black [3040]" strokeweight="4.5pt">
+                      <v:stroke endarrow="block"/>
+                      <w10:wrap anchorx="margin"/>
+                    </v:shape>
+                  </w:pict>
+                </mc:Fallback>
+              </mc:AlternateContent>
+            </w:r>
+            <w:r>
+              <w:rPr>
+                <w:rFonts w:ascii="Times New Roman" w:eastAsia="Times New Roman" w:hAnsi="Times New Roman" w:cs="Times New Roman"/>
+                <w:bCs/>
                 <w:lang w:val="en-US" w:eastAsia="fr-FR"/>
               </w:rPr>
               <w:t>•</w:t>
@@ -6698,6 +8761,82 @@
               <w:rPr>
                 <w:rFonts w:ascii="Times New Roman" w:eastAsia="Times New Roman" w:hAnsi="Times New Roman" w:cs="Times New Roman"/>
                 <w:bCs/>
+                <w:noProof/>
+                <w:lang w:val="en-US" w:eastAsia="fr-FR"/>
+              </w:rPr>
+              <mc:AlternateContent>
+                <mc:Choice Requires="wps">
+                  <w:drawing>
+                    <wp:anchor distT="0" distB="0" distL="114300" distR="114300" simplePos="0" relativeHeight="251684864" behindDoc="0" locked="0" layoutInCell="1" allowOverlap="1" wp14:anchorId="5469D4A4" wp14:editId="2CBC1A97">
+                      <wp:simplePos x="0" y="0"/>
+                      <wp:positionH relativeFrom="leftMargin">
+                        <wp:posOffset>163830</wp:posOffset>
+                      </wp:positionH>
+                      <wp:positionV relativeFrom="paragraph">
+                        <wp:posOffset>-814706</wp:posOffset>
+                      </wp:positionV>
+                      <wp:extent cx="361950" cy="1323975"/>
+                      <wp:effectExtent l="19050" t="38100" r="57150" b="28575"/>
+                      <wp:wrapNone/>
+                      <wp:docPr id="15" name="Connettore 2 15"/>
+                      <wp:cNvGraphicFramePr/>
+                      <a:graphic xmlns:a="http://schemas.openxmlformats.org/drawingml/2006/main">
+                        <a:graphicData uri="http://schemas.microsoft.com/office/word/2010/wordprocessingShape">
+                          <wps:wsp>
+                            <wps:cNvCnPr/>
+                            <wps:spPr>
+                              <a:xfrm flipV="1">
+                                <a:off x="0" y="0"/>
+                                <a:ext cx="361950" cy="1323975"/>
+                              </a:xfrm>
+                              <a:prstGeom prst="straightConnector1">
+                                <a:avLst/>
+                              </a:prstGeom>
+                              <a:ln w="57150">
+                                <a:tailEnd type="triangle"/>
+                              </a:ln>
+                            </wps:spPr>
+                            <wps:style>
+                              <a:lnRef idx="1">
+                                <a:schemeClr val="dk1"/>
+                              </a:lnRef>
+                              <a:fillRef idx="0">
+                                <a:schemeClr val="dk1"/>
+                              </a:fillRef>
+                              <a:effectRef idx="0">
+                                <a:schemeClr val="dk1"/>
+                              </a:effectRef>
+                              <a:fontRef idx="minor">
+                                <a:schemeClr val="tx1"/>
+                              </a:fontRef>
+                            </wps:style>
+                            <wps:bodyPr/>
+                          </wps:wsp>
+                        </a:graphicData>
+                      </a:graphic>
+                      <wp14:sizeRelH relativeFrom="margin">
+                        <wp14:pctWidth>0</wp14:pctWidth>
+                      </wp14:sizeRelH>
+                      <wp14:sizeRelV relativeFrom="margin">
+                        <wp14:pctHeight>0</wp14:pctHeight>
+                      </wp14:sizeRelV>
+                    </wp:anchor>
+                  </w:drawing>
+                </mc:Choice>
+                <mc:Fallback>
+                  <w:pict>
+                    <v:shape w14:anchorId="52127D3A" id="Connettore 2 15" o:spid="_x0000_s1026" type="#_x0000_t32" style="position:absolute;margin-left:12.9pt;margin-top:-64.15pt;width:28.5pt;height:104.25pt;flip:y;z-index:251684864;visibility:visible;mso-wrap-style:square;mso-width-percent:0;mso-height-percent:0;mso-wrap-distance-left:9pt;mso-wrap-distance-top:0;mso-wrap-distance-right:9pt;mso-wrap-distance-bottom:0;mso-position-horizontal:absolute;mso-position-horizontal-relative:left-margin-area;mso-position-vertical:absolute;mso-position-vertical-relative:text;mso-width-percent:0;mso-height-percent:0;mso-width-relative:margin;mso-height-relative:margin" o:gfxdata="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" strokecolor="black [3040]" strokeweight="4.5pt">
+                      <v:stroke endarrow="block"/>
+                      <w10:wrap anchorx="margin"/>
+                    </v:shape>
+                  </w:pict>
+                </mc:Fallback>
+              </mc:AlternateContent>
+            </w:r>
+            <w:r>
+              <w:rPr>
+                <w:rFonts w:ascii="Times New Roman" w:eastAsia="Times New Roman" w:hAnsi="Times New Roman" w:cs="Times New Roman"/>
+                <w:bCs/>
                 <w:lang w:val="en-US" w:eastAsia="fr-FR"/>
               </w:rPr>
               <w:t>•</w:t>
@@ -6915,7 +9054,7 @@
         <w:spacing w:before="60" w:after="0" w:line="240" w:lineRule="auto"/>
         <w:rPr>
           <w:rFonts w:ascii="Times New Roman" w:eastAsia="Times New Roman" w:hAnsi="Times New Roman" w:cs="Times New Roman"/>
-          <w:bCs/>
+          <w:b/>
           <w:szCs w:val="20"/>
           <w:lang w:val="en-US" w:eastAsia="fr-FR"/>
         </w:rPr>
@@ -6923,7 +9062,7 @@
       <w:r>
         <w:rPr>
           <w:rFonts w:ascii="Times New Roman" w:eastAsia="Times New Roman" w:hAnsi="Times New Roman" w:cs="Times New Roman"/>
-          <w:bCs/>
+          <w:b/>
           <w:szCs w:val="20"/>
           <w:lang w:val="en-US" w:eastAsia="fr-FR"/>
         </w:rPr>
@@ -6990,7 +9129,7 @@
         <w:spacing w:before="60" w:after="0" w:line="240" w:lineRule="auto"/>
         <w:rPr>
           <w:rFonts w:ascii="Times New Roman" w:eastAsia="Times New Roman" w:hAnsi="Times New Roman" w:cs="Times New Roman"/>
-          <w:bCs/>
+          <w:b/>
           <w:szCs w:val="20"/>
           <w:lang w:val="en-US" w:eastAsia="fr-FR"/>
         </w:rPr>
@@ -6998,10 +9137,11 @@
       <w:r>
         <w:rPr>
           <w:rFonts w:ascii="Times New Roman" w:eastAsia="Times New Roman" w:hAnsi="Times New Roman" w:cs="Times New Roman"/>
-          <w:bCs/>
+          <w:b/>
           <w:szCs w:val="20"/>
           <w:lang w:val="en-US" w:eastAsia="fr-FR"/>
         </w:rPr>
+        <w:lastRenderedPageBreak/>
         <w:t>To allow a causal judgement to be made in the absence of an interaction between the treatment effect and the period</w:t>
       </w:r>
     </w:p>
@@ -7135,7 +9275,7 @@
         <w:spacing w:before="60" w:after="0" w:line="240" w:lineRule="auto"/>
         <w:rPr>
           <w:rFonts w:ascii="Times New Roman" w:eastAsia="Times New Roman" w:hAnsi="Times New Roman" w:cs="Times New Roman"/>
-          <w:bCs/>
+          <w:b/>
           <w:szCs w:val="20"/>
           <w:lang w:val="en-US" w:eastAsia="fr-FR"/>
         </w:rPr>
@@ -7143,7 +9283,7 @@
       <w:r>
         <w:rPr>
           <w:rFonts w:ascii="Times New Roman" w:eastAsia="Times New Roman" w:hAnsi="Times New Roman" w:cs="Times New Roman"/>
-          <w:bCs/>
+          <w:b/>
           <w:szCs w:val="20"/>
           <w:lang w:val="en-US" w:eastAsia="fr-FR"/>
         </w:rPr>
@@ -7240,12 +9380,16 @@
         <w:spacing w:after="0" w:line="240" w:lineRule="auto"/>
         <w:rPr>
           <w:rFonts w:ascii="Times New Roman" w:hAnsi="Times New Roman" w:cs="Times New Roman"/>
-          <w:lang w:val="en-US"/>
-        </w:rPr>
-      </w:pPr>
-      <w:r>
-        <w:rPr>
-          <w:rFonts w:ascii="Times New Roman" w:hAnsi="Times New Roman" w:cs="Times New Roman"/>
+          <w:b/>
+          <w:bCs/>
+          <w:lang w:val="en-US"/>
+        </w:rPr>
+      </w:pPr>
+      <w:r>
+        <w:rPr>
+          <w:rFonts w:ascii="Times New Roman" w:hAnsi="Times New Roman" w:cs="Times New Roman"/>
+          <w:b/>
+          <w:bCs/>
           <w:lang w:val="en-US"/>
         </w:rPr>
         <w:t>Temporality: the effect occurs after the cause</w:t>
@@ -7260,12 +9404,16 @@
         <w:spacing w:after="0" w:line="240" w:lineRule="auto"/>
         <w:rPr>
           <w:rFonts w:ascii="Times New Roman" w:hAnsi="Times New Roman" w:cs="Times New Roman"/>
-          <w:lang w:val="en-US"/>
-        </w:rPr>
-      </w:pPr>
-      <w:r>
-        <w:rPr>
-          <w:rFonts w:ascii="Times New Roman" w:hAnsi="Times New Roman" w:cs="Times New Roman"/>
+          <w:b/>
+          <w:bCs/>
+          <w:lang w:val="en-US"/>
+        </w:rPr>
+      </w:pPr>
+      <w:r>
+        <w:rPr>
+          <w:rFonts w:ascii="Times New Roman" w:hAnsi="Times New Roman" w:cs="Times New Roman"/>
+          <w:b/>
+          <w:bCs/>
           <w:lang w:val="en-US"/>
         </w:rPr>
         <w:t>Reproducibility</w:t>
@@ -7280,12 +9428,16 @@
         <w:spacing w:after="0" w:line="240" w:lineRule="auto"/>
         <w:rPr>
           <w:rFonts w:ascii="Times New Roman" w:hAnsi="Times New Roman" w:cs="Times New Roman"/>
-          <w:lang w:val="en-US"/>
-        </w:rPr>
-      </w:pPr>
-      <w:r>
-        <w:rPr>
-          <w:rFonts w:ascii="Times New Roman" w:hAnsi="Times New Roman" w:cs="Times New Roman"/>
+          <w:b/>
+          <w:bCs/>
+          <w:lang w:val="en-US"/>
+        </w:rPr>
+      </w:pPr>
+      <w:r>
+        <w:rPr>
+          <w:rFonts w:ascii="Times New Roman" w:hAnsi="Times New Roman" w:cs="Times New Roman"/>
+          <w:b/>
+          <w:bCs/>
           <w:lang w:val="en-US"/>
         </w:rPr>
         <w:t xml:space="preserve">Dose-response relationship </w:t>
@@ -7300,12 +9452,16 @@
         <w:spacing w:after="0" w:line="240" w:lineRule="auto"/>
         <w:rPr>
           <w:rFonts w:ascii="Times New Roman" w:hAnsi="Times New Roman" w:cs="Times New Roman"/>
-          <w:lang w:val="en-US"/>
-        </w:rPr>
-      </w:pPr>
-      <w:r>
-        <w:rPr>
-          <w:rFonts w:ascii="Times New Roman" w:hAnsi="Times New Roman" w:cs="Times New Roman"/>
+          <w:b/>
+          <w:bCs/>
+          <w:lang w:val="en-US"/>
+        </w:rPr>
+      </w:pPr>
+      <w:r>
+        <w:rPr>
+          <w:rFonts w:ascii="Times New Roman" w:hAnsi="Times New Roman" w:cs="Times New Roman"/>
+          <w:b/>
+          <w:bCs/>
           <w:lang w:val="en-US"/>
         </w:rPr>
         <w:t>The existence of a known mechanism that can explain the relationship</w:t>
@@ -7429,17 +9585,64 @@
           <w:bCs/>
           <w:lang w:val="en-US"/>
         </w:rPr>
-        <w:lastRenderedPageBreak/>
         <w:t xml:space="preserve">What was the aim of that study? </w:t>
       </w:r>
     </w:p>
     <w:p>
       <w:pPr>
-        <w:pStyle w:val="Paragrafoelenco"/>
-        <w:spacing w:after="0" w:line="240" w:lineRule="auto"/>
-        <w:ind w:left="0"/>
-        <w:rPr>
-          <w:rFonts w:ascii="Times New Roman" w:hAnsi="Times New Roman" w:cs="Times New Roman"/>
+        <w:autoSpaceDE w:val="0"/>
+        <w:autoSpaceDN w:val="0"/>
+        <w:adjustRightInd w:val="0"/>
+        <w:spacing w:after="0"/>
+        <w:jc w:val="both"/>
+        <w:rPr>
+          <w:rFonts w:ascii="Times New Roman" w:hAnsi="Times New Roman" w:cs="Times New Roman"/>
+          <w:lang w:val="en-GB"/>
+        </w:rPr>
+      </w:pPr>
+      <w:r>
+        <w:rPr>
+          <w:rFonts w:ascii="Times New Roman" w:hAnsi="Times New Roman" w:cs="Times New Roman"/>
+          <w:lang w:val="en-GB"/>
+        </w:rPr>
+        <w:t>The aim of the present study was to develop a biomarker of patient outcome after</w:t>
+      </w:r>
+      <w:r>
+        <w:rPr>
+          <w:rFonts w:ascii="Times New Roman" w:hAnsi="Times New Roman" w:cs="Times New Roman"/>
+          <w:lang w:val="en-GB"/>
+        </w:rPr>
+        <w:t xml:space="preserve"> </w:t>
+      </w:r>
+      <w:r>
+        <w:rPr>
+          <w:rFonts w:ascii="Times New Roman" w:hAnsi="Times New Roman" w:cs="Times New Roman"/>
+          <w:lang w:val="en-GB"/>
+        </w:rPr>
+        <w:t>primary colorectal cancer resection by directly analysing scanned conventional haematoxylin and eosin stained</w:t>
+      </w:r>
+      <w:r>
+        <w:rPr>
+          <w:rFonts w:ascii="Times New Roman" w:hAnsi="Times New Roman" w:cs="Times New Roman"/>
+          <w:lang w:val="en-GB"/>
+        </w:rPr>
+        <w:t xml:space="preserve"> </w:t>
+      </w:r>
+      <w:r>
+        <w:rPr>
+          <w:rFonts w:ascii="Times New Roman" w:hAnsi="Times New Roman" w:cs="Times New Roman"/>
+          <w:lang w:val="en-GB"/>
+        </w:rPr>
+        <w:t>sections using deep learning.</w:t>
+      </w:r>
+    </w:p>
+    <w:p>
+      <w:pPr>
+        <w:spacing w:after="0"/>
+        <w:rPr>
+          <w:rFonts w:ascii="Times New Roman" w:hAnsi="Times New Roman" w:cs="Times New Roman"/>
+          <w:sz w:val="28"/>
+          <w:szCs w:val="28"/>
           <w:lang w:val="en-US"/>
         </w:rPr>
       </w:pPr>
@@ -7467,6 +9670,28 @@
         </w:rPr>
         <w:t>What kind of methodology could be used in a future study to increase the level of proof of the result? Why is that methodology increasing the level of proof?</w:t>
       </w:r>
+    </w:p>
+    <w:p>
+      <w:pPr>
+        <w:pStyle w:val="Paragrafoelenco"/>
+        <w:spacing w:after="0" w:line="240" w:lineRule="auto"/>
+        <w:ind w:left="0"/>
+        <w:rPr>
+          <w:rFonts w:ascii="Times New Roman" w:hAnsi="Times New Roman" w:cs="Times New Roman"/>
+          <w:lang w:val="en-US"/>
+        </w:rPr>
+      </w:pPr>
+    </w:p>
+    <w:p>
+      <w:pPr>
+        <w:pStyle w:val="Paragrafoelenco"/>
+        <w:spacing w:after="0" w:line="240" w:lineRule="auto"/>
+        <w:ind w:left="0"/>
+        <w:rPr>
+          <w:rFonts w:ascii="Times New Roman" w:hAnsi="Times New Roman" w:cs="Times New Roman"/>
+          <w:lang w:val="en-US"/>
+        </w:rPr>
+      </w:pPr>
     </w:p>
     <w:p>
       <w:pPr>
@@ -7698,6 +9923,7 @@
           <w:rFonts w:ascii="Times New Roman" w:hAnsi="Times New Roman" w:cs="Times New Roman"/>
           <w:lang w:val="en-US"/>
         </w:rPr>
+        <w:lastRenderedPageBreak/>
         <w:t xml:space="preserve">The DOMore-v1-CRC classifier has a specificity of 78% when comparing 3-year CSS to DOMore-v1-CRC good prognosis vs uncertain and poor prognosis: </w:t>
       </w:r>
     </w:p>
@@ -8646,7 +10872,7 @@
               <wp:inline distT="0" distB="0" distL="0" distR="0" wp14:anchorId="37D4FDFA" wp14:editId="01202EB9">
                 <wp:extent cx="1762125" cy="379137"/>
                 <wp:effectExtent l="0" t="0" r="0" b="1905"/>
-                <wp:docPr id="9" name="Image 9" descr="C:\Users\dr21000\Desktop\logo-smpm.png"/>
+                <wp:docPr id="11" name="Image 9" descr="C:\Users\dr21000\Desktop\logo-smpm.png"/>
                 <wp:cNvGraphicFramePr>
                   <a:graphicFrameLocks xmlns:a="http://schemas.openxmlformats.org/drawingml/2006/main" noChangeAspect="1"/>
                 </wp:cNvGraphicFramePr>
@@ -8809,6 +11035,27 @@
 <file path=word/numbering.xml><?xml version="1.0" encoding="utf-8"?>
 <w:numbering xmlns:wpc="http://schemas.microsoft.com/office/word/2010/wordprocessingCanvas" xmlns:cx="http://schemas.microsoft.com/office/drawing/2014/chartex" xmlns:cx1="http://schemas.microsoft.com/office/drawing/2015/9/8/chartex" xmlns:cx2="http://schemas.microsoft.com/office/drawing/2015/10/21/chartex" xmlns:cx3="http://schemas.microsoft.com/office/drawing/2016/5/9/chartex" xmlns:cx4="http://schemas.microsoft.com/office/drawing/2016/5/10/chartex" xmlns:cx5="http://schemas.microsoft.com/office/drawing/2016/5/11/chartex" xmlns:cx6="http://schemas.microsoft.com/office/drawing/2016/5/12/chartex" xmlns:cx7="http://schemas.microsoft.com/office/drawing/2016/5/13/chartex" xmlns:cx8="http://schemas.microsoft.com/office/drawing/2016/5/14/chartex" xmlns:mc="http://schemas.openxmlformats.org/markup-compatibility/2006" xmlns:aink="http://schemas.microsoft.com/office/drawing/2016/ink" xmlns:am3d="http://schemas.microsoft.com/office/drawing/2017/model3d" xmlns:o="urn:schemas-microsoft-com:office:office" xmlns:oel="http://schemas.microsoft.com/office/2019/extlst" xmlns:r="http://schemas.openxmlformats.org/officeDocument/2006/relationships" xmlns:m="http://schemas.openxmlformats.org/officeDocument/2006/math" xmlns:v="urn:schemas-microsoft-com:vml" xmlns:wp14="http://schemas.microsoft.com/office/word/2010/wordprocessingDrawing" xmlns:wp="http://schemas.openxmlformats.org/drawingml/2006/wordprocessingDrawing" xmlns:w10="urn:schemas-microsoft-com:office:word" xmlns:w="http://schemas.openxmlformats.org/wordprocessingml/2006/main" xmlns:w14="http://schemas.microsoft.com/office/word/2010/wordml" xmlns:w15="http://schemas.microsoft.com/office/word/2012/wordml" xmlns:w16cex="http://schemas.microsoft.com/office/word/2018/wordml/cex" xmlns:w16cid="http://schemas.microsoft.com/office/word/2016/wordml/cid" xmlns:w16="http://schemas.microsoft.com/office/word/2018/wordml" xmlns:w16sdtdh="http://schemas.microsoft.com/office/word/2020/wordml/sdtdatahash" xmlns:w16se="http://schemas.microsoft.com/office/word/2015/wordml/symex" xmlns:wpg="http://schemas.microsoft.com/office/word/2010/wordprocessingGroup" xmlns:wpi="http://schemas.microsoft.com/office/word/2010/wordprocessingInk" xmlns:wne="http://schemas.microsoft.com/office/word/2006/wordml" xmlns:wps="http://schemas.microsoft.com/office/word/2010/wordprocessingShape" mc:Ignorable="w14 w15 w16se w16cid w16 w16cex w16sdtdh wp14">
   <w:abstractNum w:abstractNumId="0" w15:restartNumberingAfterBreak="0">
+    <w:nsid w:val="FFFFFF82"/>
+    <w:multiLevelType w:val="singleLevel"/>
+    <w:tmpl w:val="7FA433EA"/>
+    <w:lvl w:ilvl="0">
+      <w:start w:val="1"/>
+      <w:numFmt w:val="bullet"/>
+      <w:pStyle w:val="Puntoelenco3"/>
+      <w:lvlText w:val=""/>
+      <w:lvlJc w:val="left"/>
+      <w:pPr>
+        <w:tabs>
+          <w:tab w:val="num" w:pos="926"/>
+        </w:tabs>
+        <w:ind w:left="926" w:hanging="360"/>
+      </w:pPr>
+      <w:rPr>
+        <w:rFonts w:ascii="Symbol" w:hAnsi="Symbol" w:hint="default"/>
+      </w:rPr>
+    </w:lvl>
+  </w:abstractNum>
+  <w:abstractNum w:abstractNumId="1" w15:restartNumberingAfterBreak="0">
     <w:nsid w:val="09972270"/>
     <w:multiLevelType w:val="hybridMultilevel"/>
     <w:tmpl w:val="B93A9B20"/>
@@ -8925,7 +11172,7 @@
       </w:rPr>
     </w:lvl>
   </w:abstractNum>
-  <w:abstractNum w:abstractNumId="1" w15:restartNumberingAfterBreak="0">
+  <w:abstractNum w:abstractNumId="2" w15:restartNumberingAfterBreak="0">
     <w:nsid w:val="177764C2"/>
     <w:multiLevelType w:val="hybridMultilevel"/>
     <w:tmpl w:val="5BF2B2DA"/>
@@ -9042,7 +11289,7 @@
       </w:rPr>
     </w:lvl>
   </w:abstractNum>
-  <w:abstractNum w:abstractNumId="2" w15:restartNumberingAfterBreak="0">
+  <w:abstractNum w:abstractNumId="3" w15:restartNumberingAfterBreak="0">
     <w:nsid w:val="18093776"/>
     <w:multiLevelType w:val="hybridMultilevel"/>
     <w:tmpl w:val="33709DB6"/>
@@ -9155,7 +11402,7 @@
       </w:rPr>
     </w:lvl>
   </w:abstractNum>
-  <w:abstractNum w:abstractNumId="3" w15:restartNumberingAfterBreak="0">
+  <w:abstractNum w:abstractNumId="4" w15:restartNumberingAfterBreak="0">
     <w:nsid w:val="1B7A476F"/>
     <w:multiLevelType w:val="hybridMultilevel"/>
     <w:tmpl w:val="8240772C"/>
@@ -9272,7 +11519,7 @@
       </w:rPr>
     </w:lvl>
   </w:abstractNum>
-  <w:abstractNum w:abstractNumId="4" w15:restartNumberingAfterBreak="0">
+  <w:abstractNum w:abstractNumId="5" w15:restartNumberingAfterBreak="0">
     <w:nsid w:val="1F997825"/>
     <w:multiLevelType w:val="hybridMultilevel"/>
     <w:tmpl w:val="0366D916"/>
@@ -9389,7 +11636,7 @@
       </w:rPr>
     </w:lvl>
   </w:abstractNum>
-  <w:abstractNum w:abstractNumId="5" w15:restartNumberingAfterBreak="0">
+  <w:abstractNum w:abstractNumId="6" w15:restartNumberingAfterBreak="0">
     <w:nsid w:val="224275A9"/>
     <w:multiLevelType w:val="hybridMultilevel"/>
     <w:tmpl w:val="45AC5118"/>
@@ -9505,7 +11752,7 @@
       </w:rPr>
     </w:lvl>
   </w:abstractNum>
-  <w:abstractNum w:abstractNumId="6" w15:restartNumberingAfterBreak="0">
+  <w:abstractNum w:abstractNumId="7" w15:restartNumberingAfterBreak="0">
     <w:nsid w:val="263040EF"/>
     <w:multiLevelType w:val="hybridMultilevel"/>
     <w:tmpl w:val="A04858AA"/>
@@ -9618,7 +11865,7 @@
       </w:rPr>
     </w:lvl>
   </w:abstractNum>
-  <w:abstractNum w:abstractNumId="7" w15:restartNumberingAfterBreak="0">
+  <w:abstractNum w:abstractNumId="8" w15:restartNumberingAfterBreak="0">
     <w:nsid w:val="2B982E63"/>
     <w:multiLevelType w:val="hybridMultilevel"/>
     <w:tmpl w:val="77CEBD6C"/>
@@ -9735,7 +11982,7 @@
       </w:rPr>
     </w:lvl>
   </w:abstractNum>
-  <w:abstractNum w:abstractNumId="8" w15:restartNumberingAfterBreak="0">
+  <w:abstractNum w:abstractNumId="9" w15:restartNumberingAfterBreak="0">
     <w:nsid w:val="2CCB1F57"/>
     <w:multiLevelType w:val="hybridMultilevel"/>
     <w:tmpl w:val="0D7806D6"/>
@@ -9824,7 +12071,7 @@
       </w:pPr>
     </w:lvl>
   </w:abstractNum>
-  <w:abstractNum w:abstractNumId="9" w15:restartNumberingAfterBreak="0">
+  <w:abstractNum w:abstractNumId="10" w15:restartNumberingAfterBreak="0">
     <w:nsid w:val="32E65F02"/>
     <w:multiLevelType w:val="hybridMultilevel"/>
     <w:tmpl w:val="1CF8DC04"/>
@@ -9937,7 +12184,7 @@
       </w:rPr>
     </w:lvl>
   </w:abstractNum>
-  <w:abstractNum w:abstractNumId="10" w15:restartNumberingAfterBreak="0">
+  <w:abstractNum w:abstractNumId="11" w15:restartNumberingAfterBreak="0">
     <w:nsid w:val="3BEA2F1D"/>
     <w:multiLevelType w:val="hybridMultilevel"/>
     <w:tmpl w:val="2EE21494"/>
@@ -10054,7 +12301,7 @@
       </w:rPr>
     </w:lvl>
   </w:abstractNum>
-  <w:abstractNum w:abstractNumId="11" w15:restartNumberingAfterBreak="0">
+  <w:abstractNum w:abstractNumId="12" w15:restartNumberingAfterBreak="0">
     <w:nsid w:val="40CD4753"/>
     <w:multiLevelType w:val="hybridMultilevel"/>
     <w:tmpl w:val="0B029934"/>
@@ -10167,7 +12414,7 @@
       </w:rPr>
     </w:lvl>
   </w:abstractNum>
-  <w:abstractNum w:abstractNumId="12" w15:restartNumberingAfterBreak="0">
+  <w:abstractNum w:abstractNumId="13" w15:restartNumberingAfterBreak="0">
     <w:nsid w:val="425E4966"/>
     <w:multiLevelType w:val="hybridMultilevel"/>
     <w:tmpl w:val="0EA06970"/>
@@ -10284,7 +12531,7 @@
       </w:rPr>
     </w:lvl>
   </w:abstractNum>
-  <w:abstractNum w:abstractNumId="13" w15:restartNumberingAfterBreak="0">
+  <w:abstractNum w:abstractNumId="14" w15:restartNumberingAfterBreak="0">
     <w:nsid w:val="44F109BD"/>
     <w:multiLevelType w:val="hybridMultilevel"/>
     <w:tmpl w:val="6DDABB6E"/>
@@ -10397,7 +12644,7 @@
       </w:rPr>
     </w:lvl>
   </w:abstractNum>
-  <w:abstractNum w:abstractNumId="14" w15:restartNumberingAfterBreak="0">
+  <w:abstractNum w:abstractNumId="15" w15:restartNumberingAfterBreak="0">
     <w:nsid w:val="4EEE559C"/>
     <w:multiLevelType w:val="hybridMultilevel"/>
     <w:tmpl w:val="1474FFB2"/>
@@ -10510,7 +12757,7 @@
       </w:rPr>
     </w:lvl>
   </w:abstractNum>
-  <w:abstractNum w:abstractNumId="15" w15:restartNumberingAfterBreak="0">
+  <w:abstractNum w:abstractNumId="16" w15:restartNumberingAfterBreak="0">
     <w:nsid w:val="4FB87CB6"/>
     <w:multiLevelType w:val="hybridMultilevel"/>
     <w:tmpl w:val="4E6C035A"/>
@@ -10623,7 +12870,7 @@
       </w:rPr>
     </w:lvl>
   </w:abstractNum>
-  <w:abstractNum w:abstractNumId="16" w15:restartNumberingAfterBreak="0">
+  <w:abstractNum w:abstractNumId="17" w15:restartNumberingAfterBreak="0">
     <w:nsid w:val="513E6CFB"/>
     <w:multiLevelType w:val="hybridMultilevel"/>
     <w:tmpl w:val="4E2E94FA"/>
@@ -10736,7 +12983,7 @@
       </w:rPr>
     </w:lvl>
   </w:abstractNum>
-  <w:abstractNum w:abstractNumId="17" w15:restartNumberingAfterBreak="0">
+  <w:abstractNum w:abstractNumId="18" w15:restartNumberingAfterBreak="0">
     <w:nsid w:val="548403DD"/>
     <w:multiLevelType w:val="hybridMultilevel"/>
     <w:tmpl w:val="E4263DAA"/>
@@ -10853,7 +13100,7 @@
       </w:rPr>
     </w:lvl>
   </w:abstractNum>
-  <w:abstractNum w:abstractNumId="18" w15:restartNumberingAfterBreak="0">
+  <w:abstractNum w:abstractNumId="19" w15:restartNumberingAfterBreak="0">
     <w:nsid w:val="57506005"/>
     <w:multiLevelType w:val="hybridMultilevel"/>
     <w:tmpl w:val="CF42D7AE"/>
@@ -10939,7 +13186,7 @@
       </w:pPr>
     </w:lvl>
   </w:abstractNum>
-  <w:abstractNum w:abstractNumId="19" w15:restartNumberingAfterBreak="0">
+  <w:abstractNum w:abstractNumId="20" w15:restartNumberingAfterBreak="0">
     <w:nsid w:val="5F12789B"/>
     <w:multiLevelType w:val="hybridMultilevel"/>
     <w:tmpl w:val="43CEA79C"/>
@@ -11056,7 +13303,7 @@
       </w:rPr>
     </w:lvl>
   </w:abstractNum>
-  <w:abstractNum w:abstractNumId="20" w15:restartNumberingAfterBreak="0">
+  <w:abstractNum w:abstractNumId="21" w15:restartNumberingAfterBreak="0">
     <w:nsid w:val="676A17C2"/>
     <w:multiLevelType w:val="hybridMultilevel"/>
     <w:tmpl w:val="65305384"/>
@@ -11142,7 +13389,7 @@
       </w:pPr>
     </w:lvl>
   </w:abstractNum>
-  <w:abstractNum w:abstractNumId="21" w15:restartNumberingAfterBreak="0">
+  <w:abstractNum w:abstractNumId="22" w15:restartNumberingAfterBreak="0">
     <w:nsid w:val="6DF47E49"/>
     <w:multiLevelType w:val="hybridMultilevel"/>
     <w:tmpl w:val="00E6CE90"/>
@@ -11255,7 +13502,7 @@
       </w:rPr>
     </w:lvl>
   </w:abstractNum>
-  <w:abstractNum w:abstractNumId="22" w15:restartNumberingAfterBreak="0">
+  <w:abstractNum w:abstractNumId="23" w15:restartNumberingAfterBreak="0">
     <w:nsid w:val="703B4E62"/>
     <w:multiLevelType w:val="hybridMultilevel"/>
     <w:tmpl w:val="990E4FE0"/>
@@ -11344,7 +13591,7 @@
       </w:pPr>
     </w:lvl>
   </w:abstractNum>
-  <w:abstractNum w:abstractNumId="23" w15:restartNumberingAfterBreak="0">
+  <w:abstractNum w:abstractNumId="24" w15:restartNumberingAfterBreak="0">
     <w:nsid w:val="7DBB523E"/>
     <w:multiLevelType w:val="hybridMultilevel"/>
     <w:tmpl w:val="AC50FF08"/>
@@ -11462,76 +13709,79 @@
     </w:lvl>
   </w:abstractNum>
   <w:num w:numId="1" w16cid:durableId="1522818302">
+    <w:abstractNumId w:val="2"/>
+  </w:num>
+  <w:num w:numId="2" w16cid:durableId="1235772724">
+    <w:abstractNumId w:val="10"/>
+  </w:num>
+  <w:num w:numId="3" w16cid:durableId="807011124">
+    <w:abstractNumId w:val="5"/>
+  </w:num>
+  <w:num w:numId="4" w16cid:durableId="1690790003">
+    <w:abstractNumId w:val="17"/>
+  </w:num>
+  <w:num w:numId="5" w16cid:durableId="1637755046">
+    <w:abstractNumId w:val="22"/>
+  </w:num>
+  <w:num w:numId="6" w16cid:durableId="236090233">
+    <w:abstractNumId w:val="12"/>
+  </w:num>
+  <w:num w:numId="7" w16cid:durableId="617419464">
+    <w:abstractNumId w:val="16"/>
+  </w:num>
+  <w:num w:numId="8" w16cid:durableId="532962129">
+    <w:abstractNumId w:val="15"/>
+  </w:num>
+  <w:num w:numId="9" w16cid:durableId="2033610130">
+    <w:abstractNumId w:val="6"/>
+  </w:num>
+  <w:num w:numId="10" w16cid:durableId="168062556">
+    <w:abstractNumId w:val="21"/>
+  </w:num>
+  <w:num w:numId="11" w16cid:durableId="1291203887">
+    <w:abstractNumId w:val="14"/>
+  </w:num>
+  <w:num w:numId="12" w16cid:durableId="681511038">
+    <w:abstractNumId w:val="19"/>
+  </w:num>
+  <w:num w:numId="13" w16cid:durableId="1120417812">
+    <w:abstractNumId w:val="3"/>
+  </w:num>
+  <w:num w:numId="14" w16cid:durableId="354578279">
+    <w:abstractNumId w:val="9"/>
+  </w:num>
+  <w:num w:numId="15" w16cid:durableId="428737053">
+    <w:abstractNumId w:val="23"/>
+  </w:num>
+  <w:num w:numId="16" w16cid:durableId="2069723304">
+    <w:abstractNumId w:val="7"/>
+  </w:num>
+  <w:num w:numId="17" w16cid:durableId="1793478740">
+    <w:abstractNumId w:val="20"/>
+  </w:num>
+  <w:num w:numId="18" w16cid:durableId="684017217">
+    <w:abstractNumId w:val="24"/>
+  </w:num>
+  <w:num w:numId="19" w16cid:durableId="1667705616">
+    <w:abstractNumId w:val="13"/>
+  </w:num>
+  <w:num w:numId="20" w16cid:durableId="1189560215">
+    <w:abstractNumId w:val="18"/>
+  </w:num>
+  <w:num w:numId="21" w16cid:durableId="555092642">
     <w:abstractNumId w:val="1"/>
   </w:num>
-  <w:num w:numId="2" w16cid:durableId="1235772724">
-    <w:abstractNumId w:val="9"/>
+  <w:num w:numId="22" w16cid:durableId="978614974">
+    <w:abstractNumId w:val="8"/>
   </w:num>
-  <w:num w:numId="3" w16cid:durableId="807011124">
+  <w:num w:numId="23" w16cid:durableId="1319457571">
+    <w:abstractNumId w:val="11"/>
+  </w:num>
+  <w:num w:numId="24" w16cid:durableId="1142620597">
     <w:abstractNumId w:val="4"/>
   </w:num>
-  <w:num w:numId="4" w16cid:durableId="1690790003">
-    <w:abstractNumId w:val="16"/>
-  </w:num>
-  <w:num w:numId="5" w16cid:durableId="1637755046">
-    <w:abstractNumId w:val="21"/>
-  </w:num>
-  <w:num w:numId="6" w16cid:durableId="236090233">
-    <w:abstractNumId w:val="11"/>
-  </w:num>
-  <w:num w:numId="7" w16cid:durableId="617419464">
-    <w:abstractNumId w:val="15"/>
-  </w:num>
-  <w:num w:numId="8" w16cid:durableId="532962129">
-    <w:abstractNumId w:val="14"/>
-  </w:num>
-  <w:num w:numId="9" w16cid:durableId="2033610130">
-    <w:abstractNumId w:val="5"/>
-  </w:num>
-  <w:num w:numId="10" w16cid:durableId="168062556">
-    <w:abstractNumId w:val="20"/>
-  </w:num>
-  <w:num w:numId="11" w16cid:durableId="1291203887">
-    <w:abstractNumId w:val="13"/>
-  </w:num>
-  <w:num w:numId="12" w16cid:durableId="681511038">
-    <w:abstractNumId w:val="18"/>
-  </w:num>
-  <w:num w:numId="13" w16cid:durableId="1120417812">
-    <w:abstractNumId w:val="2"/>
-  </w:num>
-  <w:num w:numId="14" w16cid:durableId="354578279">
-    <w:abstractNumId w:val="8"/>
-  </w:num>
-  <w:num w:numId="15" w16cid:durableId="428737053">
-    <w:abstractNumId w:val="22"/>
-  </w:num>
-  <w:num w:numId="16" w16cid:durableId="2069723304">
-    <w:abstractNumId w:val="6"/>
-  </w:num>
-  <w:num w:numId="17" w16cid:durableId="1793478740">
-    <w:abstractNumId w:val="19"/>
-  </w:num>
-  <w:num w:numId="18" w16cid:durableId="684017217">
-    <w:abstractNumId w:val="23"/>
-  </w:num>
-  <w:num w:numId="19" w16cid:durableId="1667705616">
-    <w:abstractNumId w:val="12"/>
-  </w:num>
-  <w:num w:numId="20" w16cid:durableId="1189560215">
-    <w:abstractNumId w:val="17"/>
-  </w:num>
-  <w:num w:numId="21" w16cid:durableId="555092642">
+  <w:num w:numId="25" w16cid:durableId="1550654016">
     <w:abstractNumId w:val="0"/>
-  </w:num>
-  <w:num w:numId="22" w16cid:durableId="978614974">
-    <w:abstractNumId w:val="7"/>
-  </w:num>
-  <w:num w:numId="23" w16cid:durableId="1319457571">
-    <w:abstractNumId w:val="10"/>
-  </w:num>
-  <w:num w:numId="24" w16cid:durableId="1142620597">
-    <w:abstractNumId w:val="3"/>
   </w:num>
 </w:numbering>
 </file>
@@ -11936,6 +14186,49 @@
     <w:qFormat/>
     <w:rsid w:val="00CA0D17"/>
   </w:style>
+  <w:style w:type="paragraph" w:styleId="Titolo1">
+    <w:name w:val="heading 1"/>
+    <w:basedOn w:val="Normale"/>
+    <w:next w:val="Normale"/>
+    <w:link w:val="Titolo1Carattere"/>
+    <w:uiPriority w:val="9"/>
+    <w:qFormat/>
+    <w:rsid w:val="00C23ECA"/>
+    <w:pPr>
+      <w:keepNext/>
+      <w:keepLines/>
+      <w:spacing w:before="240" w:after="0"/>
+      <w:outlineLvl w:val="0"/>
+    </w:pPr>
+    <w:rPr>
+      <w:rFonts w:asciiTheme="majorHAnsi" w:eastAsiaTheme="majorEastAsia" w:hAnsiTheme="majorHAnsi" w:cstheme="majorBidi"/>
+      <w:color w:val="365F91" w:themeColor="accent1" w:themeShade="BF"/>
+      <w:sz w:val="32"/>
+      <w:szCs w:val="32"/>
+    </w:rPr>
+  </w:style>
+  <w:style w:type="paragraph" w:styleId="Titolo2">
+    <w:name w:val="heading 2"/>
+    <w:basedOn w:val="Normale"/>
+    <w:next w:val="Normale"/>
+    <w:link w:val="Titolo2Carattere"/>
+    <w:uiPriority w:val="9"/>
+    <w:unhideWhenUsed/>
+    <w:qFormat/>
+    <w:rsid w:val="00C23ECA"/>
+    <w:pPr>
+      <w:keepNext/>
+      <w:keepLines/>
+      <w:spacing w:before="40" w:after="0"/>
+      <w:outlineLvl w:val="1"/>
+    </w:pPr>
+    <w:rPr>
+      <w:rFonts w:asciiTheme="majorHAnsi" w:eastAsiaTheme="majorEastAsia" w:hAnsiTheme="majorHAnsi" w:cstheme="majorBidi"/>
+      <w:color w:val="365F91" w:themeColor="accent1" w:themeShade="BF"/>
+      <w:sz w:val="26"/>
+      <w:szCs w:val="26"/>
+    </w:rPr>
+  </w:style>
   <w:style w:type="character" w:default="1" w:styleId="Carpredefinitoparagrafo">
     <w:name w:val="Default Paragraph Font"/>
     <w:uiPriority w:val="1"/>
@@ -12159,6 +14452,180 @@
       <w:ind w:left="720"/>
       <w:contextualSpacing/>
     </w:pPr>
+  </w:style>
+  <w:style w:type="character" w:customStyle="1" w:styleId="Titolo1Carattere">
+    <w:name w:val="Titolo 1 Carattere"/>
+    <w:basedOn w:val="Carpredefinitoparagrafo"/>
+    <w:link w:val="Titolo1"/>
+    <w:uiPriority w:val="9"/>
+    <w:rsid w:val="00C23ECA"/>
+    <w:rPr>
+      <w:rFonts w:asciiTheme="majorHAnsi" w:eastAsiaTheme="majorEastAsia" w:hAnsiTheme="majorHAnsi" w:cstheme="majorBidi"/>
+      <w:color w:val="365F91" w:themeColor="accent1" w:themeShade="BF"/>
+      <w:sz w:val="32"/>
+      <w:szCs w:val="32"/>
+    </w:rPr>
+  </w:style>
+  <w:style w:type="character" w:customStyle="1" w:styleId="Titolo2Carattere">
+    <w:name w:val="Titolo 2 Carattere"/>
+    <w:basedOn w:val="Carpredefinitoparagrafo"/>
+    <w:link w:val="Titolo2"/>
+    <w:uiPriority w:val="9"/>
+    <w:rsid w:val="00C23ECA"/>
+    <w:rPr>
+      <w:rFonts w:asciiTheme="majorHAnsi" w:eastAsiaTheme="majorEastAsia" w:hAnsiTheme="majorHAnsi" w:cstheme="majorBidi"/>
+      <w:color w:val="365F91" w:themeColor="accent1" w:themeShade="BF"/>
+      <w:sz w:val="26"/>
+      <w:szCs w:val="26"/>
+    </w:rPr>
+  </w:style>
+  <w:style w:type="paragraph" w:styleId="Elenco2">
+    <w:name w:val="List 2"/>
+    <w:basedOn w:val="Normale"/>
+    <w:uiPriority w:val="99"/>
+    <w:unhideWhenUsed/>
+    <w:rsid w:val="00C23ECA"/>
+    <w:pPr>
+      <w:ind w:left="566" w:hanging="283"/>
+      <w:contextualSpacing/>
+    </w:pPr>
+  </w:style>
+  <w:style w:type="paragraph" w:styleId="Puntoelenco3">
+    <w:name w:val="List Bullet 3"/>
+    <w:basedOn w:val="Normale"/>
+    <w:uiPriority w:val="99"/>
+    <w:unhideWhenUsed/>
+    <w:rsid w:val="00C23ECA"/>
+    <w:pPr>
+      <w:numPr>
+        <w:numId w:val="25"/>
+      </w:numPr>
+      <w:contextualSpacing/>
+    </w:pPr>
+  </w:style>
+  <w:style w:type="paragraph" w:styleId="Titolo">
+    <w:name w:val="Title"/>
+    <w:basedOn w:val="Normale"/>
+    <w:next w:val="Normale"/>
+    <w:link w:val="TitoloCarattere"/>
+    <w:uiPriority w:val="10"/>
+    <w:qFormat/>
+    <w:rsid w:val="00C23ECA"/>
+    <w:pPr>
+      <w:spacing w:after="0" w:line="240" w:lineRule="auto"/>
+      <w:contextualSpacing/>
+    </w:pPr>
+    <w:rPr>
+      <w:rFonts w:asciiTheme="majorHAnsi" w:eastAsiaTheme="majorEastAsia" w:hAnsiTheme="majorHAnsi" w:cstheme="majorBidi"/>
+      <w:spacing w:val="-10"/>
+      <w:kern w:val="28"/>
+      <w:sz w:val="56"/>
+      <w:szCs w:val="56"/>
+    </w:rPr>
+  </w:style>
+  <w:style w:type="character" w:customStyle="1" w:styleId="TitoloCarattere">
+    <w:name w:val="Titolo Carattere"/>
+    <w:basedOn w:val="Carpredefinitoparagrafo"/>
+    <w:link w:val="Titolo"/>
+    <w:uiPriority w:val="10"/>
+    <w:rsid w:val="00C23ECA"/>
+    <w:rPr>
+      <w:rFonts w:asciiTheme="majorHAnsi" w:eastAsiaTheme="majorEastAsia" w:hAnsiTheme="majorHAnsi" w:cstheme="majorBidi"/>
+      <w:spacing w:val="-10"/>
+      <w:kern w:val="28"/>
+      <w:sz w:val="56"/>
+      <w:szCs w:val="56"/>
+    </w:rPr>
+  </w:style>
+  <w:style w:type="paragraph" w:styleId="Corpotesto">
+    <w:name w:val="Body Text"/>
+    <w:basedOn w:val="Normale"/>
+    <w:link w:val="CorpotestoCarattere"/>
+    <w:uiPriority w:val="99"/>
+    <w:unhideWhenUsed/>
+    <w:rsid w:val="00C23ECA"/>
+    <w:pPr>
+      <w:spacing w:after="120"/>
+    </w:pPr>
+  </w:style>
+  <w:style w:type="character" w:customStyle="1" w:styleId="CorpotestoCarattere">
+    <w:name w:val="Corpo testo Carattere"/>
+    <w:basedOn w:val="Carpredefinitoparagrafo"/>
+    <w:link w:val="Corpotesto"/>
+    <w:uiPriority w:val="99"/>
+    <w:rsid w:val="00C23ECA"/>
+  </w:style>
+  <w:style w:type="paragraph" w:styleId="Sottotitolo">
+    <w:name w:val="Subtitle"/>
+    <w:basedOn w:val="Normale"/>
+    <w:next w:val="Normale"/>
+    <w:link w:val="SottotitoloCarattere"/>
+    <w:uiPriority w:val="11"/>
+    <w:qFormat/>
+    <w:rsid w:val="00C23ECA"/>
+    <w:pPr>
+      <w:numPr>
+        <w:ilvl w:val="1"/>
+      </w:numPr>
+      <w:spacing w:after="160"/>
+    </w:pPr>
+    <w:rPr>
+      <w:rFonts w:eastAsiaTheme="minorEastAsia"/>
+      <w:color w:val="5A5A5A" w:themeColor="text1" w:themeTint="A5"/>
+      <w:spacing w:val="15"/>
+    </w:rPr>
+  </w:style>
+  <w:style w:type="character" w:customStyle="1" w:styleId="SottotitoloCarattere">
+    <w:name w:val="Sottotitolo Carattere"/>
+    <w:basedOn w:val="Carpredefinitoparagrafo"/>
+    <w:link w:val="Sottotitolo"/>
+    <w:uiPriority w:val="11"/>
+    <w:rsid w:val="00C23ECA"/>
+    <w:rPr>
+      <w:rFonts w:eastAsiaTheme="minorEastAsia"/>
+      <w:color w:val="5A5A5A" w:themeColor="text1" w:themeTint="A5"/>
+      <w:spacing w:val="15"/>
+    </w:rPr>
+  </w:style>
+  <w:style w:type="paragraph" w:styleId="Rientrocorpodeltesto">
+    <w:name w:val="Body Text Indent"/>
+    <w:basedOn w:val="Normale"/>
+    <w:link w:val="RientrocorpodeltestoCarattere"/>
+    <w:uiPriority w:val="99"/>
+    <w:semiHidden/>
+    <w:unhideWhenUsed/>
+    <w:rsid w:val="00C23ECA"/>
+    <w:pPr>
+      <w:spacing w:after="120"/>
+      <w:ind w:left="283"/>
+    </w:pPr>
+  </w:style>
+  <w:style w:type="character" w:customStyle="1" w:styleId="RientrocorpodeltestoCarattere">
+    <w:name w:val="Rientro corpo del testo Carattere"/>
+    <w:basedOn w:val="Carpredefinitoparagrafo"/>
+    <w:link w:val="Rientrocorpodeltesto"/>
+    <w:uiPriority w:val="99"/>
+    <w:semiHidden/>
+    <w:rsid w:val="00C23ECA"/>
+  </w:style>
+  <w:style w:type="paragraph" w:styleId="Primorientrocorpodeltesto2">
+    <w:name w:val="Body Text First Indent 2"/>
+    <w:basedOn w:val="Rientrocorpodeltesto"/>
+    <w:link w:val="Primorientrocorpodeltesto2Carattere"/>
+    <w:uiPriority w:val="99"/>
+    <w:unhideWhenUsed/>
+    <w:rsid w:val="00C23ECA"/>
+    <w:pPr>
+      <w:spacing w:after="200"/>
+      <w:ind w:left="360" w:firstLine="360"/>
+    </w:pPr>
+  </w:style>
+  <w:style w:type="character" w:customStyle="1" w:styleId="Primorientrocorpodeltesto2Carattere">
+    <w:name w:val="Primo rientro corpo del testo 2 Carattere"/>
+    <w:basedOn w:val="RientrocorpodeltestoCarattere"/>
+    <w:link w:val="Primorientrocorpodeltesto2"/>
+    <w:uiPriority w:val="99"/>
+    <w:rsid w:val="00C23ECA"/>
   </w:style>
 </w:styles>
 </file>

</xml_diff>